<commit_message>
Added new files for training
</commit_message>
<xml_diff>
--- a/Postopek.docx
+++ b/Postopek.docx
@@ -1,6 +1,6 @@
 
 <file path=word/document.xml><?xml version="1.0" encoding="utf-8"?>
-<w:document xmlns:wpc="http://schemas.microsoft.com/office/word/2010/wordprocessingCanvas" xmlns:cx="http://schemas.microsoft.com/office/drawing/2014/chartex" xmlns:cx1="http://schemas.microsoft.com/office/drawing/2015/9/8/chartex" xmlns:cx2="http://schemas.microsoft.com/office/drawing/2015/10/21/chartex" xmlns:cx3="http://schemas.microsoft.com/office/drawing/2016/5/9/chartex" xmlns:cx4="http://schemas.microsoft.com/office/drawing/2016/5/10/chartex" xmlns:cx5="http://schemas.microsoft.com/office/drawing/2016/5/11/chartex" xmlns:cx6="http://schemas.microsoft.com/office/drawing/2016/5/12/chartex" xmlns:cx7="http://schemas.microsoft.com/office/drawing/2016/5/13/chartex" xmlns:cx8="http://schemas.microsoft.com/office/drawing/2016/5/14/chartex" xmlns:mc="http://schemas.openxmlformats.org/markup-compatibility/2006" xmlns:aink="http://schemas.microsoft.com/office/drawing/2016/ink" xmlns:am3d="http://schemas.microsoft.com/office/drawing/2017/model3d" xmlns:o="urn:schemas-microsoft-com:office:office" xmlns:r="http://schemas.openxmlformats.org/officeDocument/2006/relationships" xmlns:m="http://schemas.openxmlformats.org/officeDocument/2006/math" xmlns:v="urn:schemas-microsoft-com:vml" xmlns:wp14="http://schemas.microsoft.com/office/word/2010/wordprocessingDrawing" xmlns:wp="http://schemas.openxmlformats.org/drawingml/2006/wordprocessingDrawing" xmlns:w10="urn:schemas-microsoft-com:office:word" xmlns:w="http://schemas.openxmlformats.org/wordprocessingml/2006/main" xmlns:w14="http://schemas.microsoft.com/office/word/2010/wordml" xmlns:w15="http://schemas.microsoft.com/office/word/2012/wordml" xmlns:w16cid="http://schemas.microsoft.com/office/word/2016/wordml/cid" xmlns:w16se="http://schemas.microsoft.com/office/word/2015/wordml/symex" xmlns:wpg="http://schemas.microsoft.com/office/word/2010/wordprocessingGroup" xmlns:wpi="http://schemas.microsoft.com/office/word/2010/wordprocessingInk" xmlns:wne="http://schemas.microsoft.com/office/word/2006/wordml" xmlns:wps="http://schemas.microsoft.com/office/word/2010/wordprocessingShape" mc:Ignorable="w14 w15 w16se w16cid wp14">
+<w:document xmlns:wpc="http://schemas.microsoft.com/office/word/2010/wordprocessingCanvas" xmlns:cx="http://schemas.microsoft.com/office/drawing/2014/chartex" xmlns:cx1="http://schemas.microsoft.com/office/drawing/2015/9/8/chartex" xmlns:cx2="http://schemas.microsoft.com/office/drawing/2015/10/21/chartex" xmlns:cx3="http://schemas.microsoft.com/office/drawing/2016/5/9/chartex" xmlns:cx4="http://schemas.microsoft.com/office/drawing/2016/5/10/chartex" xmlns:cx5="http://schemas.microsoft.com/office/drawing/2016/5/11/chartex" xmlns:cx6="http://schemas.microsoft.com/office/drawing/2016/5/12/chartex" xmlns:cx7="http://schemas.microsoft.com/office/drawing/2016/5/13/chartex" xmlns:cx8="http://schemas.microsoft.com/office/drawing/2016/5/14/chartex" xmlns:mc="http://schemas.openxmlformats.org/markup-compatibility/2006" xmlns:aink="http://schemas.microsoft.com/office/drawing/2016/ink" xmlns:am3d="http://schemas.microsoft.com/office/drawing/2017/model3d" xmlns:o="urn:schemas-microsoft-com:office:office" xmlns:r="http://schemas.openxmlformats.org/officeDocument/2006/relationships" xmlns:m="http://schemas.openxmlformats.org/officeDocument/2006/math" xmlns:v="urn:schemas-microsoft-com:vml" xmlns:wp14="http://schemas.microsoft.com/office/word/2010/wordprocessingDrawing" xmlns:wp="http://schemas.openxmlformats.org/drawingml/2006/wordprocessingDrawing" xmlns:w10="urn:schemas-microsoft-com:office:word" xmlns:w="http://schemas.openxmlformats.org/wordprocessingml/2006/main" xmlns:w14="http://schemas.microsoft.com/office/word/2010/wordml" xmlns:w15="http://schemas.microsoft.com/office/word/2012/wordml" xmlns:w16cex="http://schemas.microsoft.com/office/word/2018/wordml/cex" xmlns:w16cid="http://schemas.microsoft.com/office/word/2016/wordml/cid" xmlns:w16="http://schemas.microsoft.com/office/word/2018/wordml" xmlns:w16sdtdh="http://schemas.microsoft.com/office/word/2020/wordml/sdtdatahash" xmlns:w16se="http://schemas.microsoft.com/office/word/2015/wordml/symex" xmlns:wpg="http://schemas.microsoft.com/office/word/2010/wordprocessingGroup" xmlns:wpi="http://schemas.microsoft.com/office/word/2010/wordprocessingInk" xmlns:wne="http://schemas.microsoft.com/office/word/2006/wordml" xmlns:wps="http://schemas.microsoft.com/office/word/2010/wordprocessingShape" mc:Ignorable="w14 w15 w16se w16cid w16 w16cex w16sdtdh wp14">
   <w:body>
     <w:p>
       <w:pPr>
@@ -13,6 +13,13 @@
     <w:p/>
     <w:sdt>
       <w:sdtPr>
+        <w:rPr>
+          <w:rFonts w:asciiTheme="minorHAnsi" w:eastAsiaTheme="minorHAnsi" w:hAnsiTheme="minorHAnsi" w:cstheme="minorBidi"/>
+          <w:color w:val="auto"/>
+          <w:sz w:val="22"/>
+          <w:szCs w:val="22"/>
+          <w:lang w:val="en-GB"/>
+        </w:rPr>
         <w:id w:val="1157491511"/>
         <w:docPartObj>
           <w:docPartGallery w:val="Table of Contents"/>
@@ -21,14 +28,9 @@
       </w:sdtPr>
       <w:sdtEndPr>
         <w:rPr>
-          <w:rFonts w:asciiTheme="minorHAnsi" w:eastAsiaTheme="minorHAnsi" w:hAnsiTheme="minorHAnsi" w:cstheme="minorBidi"/>
           <w:b/>
           <w:bCs/>
           <w:noProof/>
-          <w:color w:val="auto"/>
-          <w:sz w:val="22"/>
-          <w:szCs w:val="22"/>
-          <w:lang w:val="en-GB"/>
         </w:rPr>
       </w:sdtEndPr>
       <w:sdtContent>
@@ -827,357 +829,595 @@
       </w:r>
       <w:proofErr w:type="spellStart"/>
       <w:r>
-        <w:t>m</w:t>
-      </w:r>
-      <w:bookmarkStart w:id="1" w:name="_GoBack"/>
+        <w:t>modelom</w:t>
+      </w:r>
+      <w:proofErr w:type="spellEnd"/>
+      <w:r>
+        <w:t xml:space="preserve">. Za </w:t>
+      </w:r>
+      <w:proofErr w:type="spellStart"/>
+      <w:r>
+        <w:t>vsak</w:t>
+      </w:r>
+      <w:proofErr w:type="spellEnd"/>
+      <w:r>
+        <w:t xml:space="preserve"> x </w:t>
+      </w:r>
+      <w:proofErr w:type="spellStart"/>
+      <w:r>
+        <w:t>svoj</w:t>
+      </w:r>
+      <w:proofErr w:type="spellEnd"/>
+      <w:r>
+        <w:t xml:space="preserve"> model. </w:t>
+      </w:r>
+      <w:proofErr w:type="spellStart"/>
+      <w:r>
+        <w:rPr>
+          <w:lang w:val="it-IT"/>
+        </w:rPr>
+        <w:t>Povprečna</w:t>
+      </w:r>
+      <w:proofErr w:type="spellEnd"/>
+      <w:r>
+        <w:rPr>
+          <w:lang w:val="it-IT"/>
+        </w:rPr>
+        <w:t xml:space="preserve"> </w:t>
+      </w:r>
+      <w:proofErr w:type="spellStart"/>
+      <w:r>
+        <w:rPr>
+          <w:lang w:val="it-IT"/>
+        </w:rPr>
+        <w:t>relativna</w:t>
+      </w:r>
+      <w:proofErr w:type="spellEnd"/>
+      <w:r>
+        <w:rPr>
+          <w:lang w:val="it-IT"/>
+        </w:rPr>
+        <w:t xml:space="preserve"> </w:t>
+      </w:r>
+      <w:proofErr w:type="spellStart"/>
+      <w:r>
+        <w:rPr>
+          <w:lang w:val="it-IT"/>
+        </w:rPr>
+        <w:t>napaka</w:t>
+      </w:r>
+      <w:proofErr w:type="spellEnd"/>
+      <w:r>
+        <w:rPr>
+          <w:lang w:val="it-IT"/>
+        </w:rPr>
+        <w:t xml:space="preserve"> je 11 %. </w:t>
+      </w:r>
+      <w:proofErr w:type="spellStart"/>
+      <w:r>
+        <w:rPr>
+          <w:lang w:val="it-IT"/>
+        </w:rPr>
+        <w:t>Težko</w:t>
+      </w:r>
+      <w:proofErr w:type="spellEnd"/>
+      <w:r>
+        <w:rPr>
+          <w:lang w:val="it-IT"/>
+        </w:rPr>
+        <w:t xml:space="preserve"> bo </w:t>
+      </w:r>
+      <w:proofErr w:type="spellStart"/>
+      <w:r>
+        <w:rPr>
+          <w:lang w:val="it-IT"/>
+        </w:rPr>
+        <w:t>veliko</w:t>
+      </w:r>
+      <w:proofErr w:type="spellEnd"/>
+      <w:r>
+        <w:rPr>
+          <w:lang w:val="it-IT"/>
+        </w:rPr>
+        <w:t xml:space="preserve"> </w:t>
+      </w:r>
+      <w:proofErr w:type="spellStart"/>
+      <w:r>
+        <w:rPr>
+          <w:lang w:val="it-IT"/>
+        </w:rPr>
+        <w:t>izboljšati</w:t>
+      </w:r>
+      <w:proofErr w:type="spellEnd"/>
+      <w:r>
+        <w:rPr>
+          <w:lang w:val="it-IT"/>
+        </w:rPr>
+        <w:t xml:space="preserve"> </w:t>
+      </w:r>
+      <w:proofErr w:type="spellStart"/>
+      <w:r>
+        <w:rPr>
+          <w:lang w:val="it-IT"/>
+        </w:rPr>
+        <w:t>glede</w:t>
+      </w:r>
+      <w:proofErr w:type="spellEnd"/>
+      <w:r>
+        <w:rPr>
+          <w:lang w:val="it-IT"/>
+        </w:rPr>
+        <w:t xml:space="preserve"> </w:t>
+      </w:r>
+      <w:proofErr w:type="spellStart"/>
+      <w:r>
+        <w:rPr>
+          <w:lang w:val="it-IT"/>
+        </w:rPr>
+        <w:t>na</w:t>
+      </w:r>
+      <w:proofErr w:type="spellEnd"/>
+      <w:r>
+        <w:rPr>
+          <w:lang w:val="it-IT"/>
+        </w:rPr>
+        <w:t xml:space="preserve"> to, da </w:t>
+      </w:r>
+      <w:proofErr w:type="spellStart"/>
+      <w:r>
+        <w:rPr>
+          <w:lang w:val="it-IT"/>
+        </w:rPr>
+        <w:t>imamo</w:t>
+      </w:r>
+      <w:proofErr w:type="spellEnd"/>
+      <w:r>
+        <w:rPr>
+          <w:lang w:val="it-IT"/>
+        </w:rPr>
+        <w:t xml:space="preserve"> </w:t>
+      </w:r>
+      <w:proofErr w:type="spellStart"/>
+      <w:r>
+        <w:rPr>
+          <w:lang w:val="it-IT"/>
+        </w:rPr>
+        <w:t>samo</w:t>
+      </w:r>
+      <w:proofErr w:type="spellEnd"/>
+      <w:r>
+        <w:rPr>
+          <w:lang w:val="it-IT"/>
+        </w:rPr>
+        <w:t xml:space="preserve"> 21 </w:t>
+      </w:r>
+      <w:proofErr w:type="spellStart"/>
+      <w:r>
+        <w:rPr>
+          <w:lang w:val="it-IT"/>
+        </w:rPr>
+        <w:t>primerov</w:t>
+      </w:r>
+      <w:proofErr w:type="spellEnd"/>
+      <w:r>
+        <w:rPr>
+          <w:lang w:val="it-IT"/>
+        </w:rPr>
+        <w:t xml:space="preserve">, </w:t>
+      </w:r>
+      <w:proofErr w:type="spellStart"/>
+      <w:r>
+        <w:rPr>
+          <w:lang w:val="it-IT"/>
+        </w:rPr>
+        <w:t>iz</w:t>
+      </w:r>
+      <w:proofErr w:type="spellEnd"/>
+      <w:r>
+        <w:rPr>
+          <w:lang w:val="it-IT"/>
+        </w:rPr>
+        <w:t xml:space="preserve"> </w:t>
+      </w:r>
+      <w:proofErr w:type="spellStart"/>
+      <w:r>
+        <w:rPr>
+          <w:lang w:val="it-IT"/>
+        </w:rPr>
+        <w:t>katerih</w:t>
+      </w:r>
+      <w:proofErr w:type="spellEnd"/>
+      <w:r>
+        <w:rPr>
+          <w:lang w:val="it-IT"/>
+        </w:rPr>
+        <w:t xml:space="preserve"> se model </w:t>
+      </w:r>
+      <w:proofErr w:type="spellStart"/>
+      <w:r>
+        <w:rPr>
+          <w:lang w:val="it-IT"/>
+        </w:rPr>
+        <w:t>lahko</w:t>
+      </w:r>
+      <w:proofErr w:type="spellEnd"/>
+      <w:r>
+        <w:rPr>
+          <w:lang w:val="it-IT"/>
+        </w:rPr>
+        <w:t xml:space="preserve"> </w:t>
+      </w:r>
+      <w:proofErr w:type="spellStart"/>
+      <w:r>
+        <w:rPr>
+          <w:lang w:val="it-IT"/>
+        </w:rPr>
+        <w:t>uči</w:t>
+      </w:r>
+      <w:proofErr w:type="spellEnd"/>
+      <w:r>
+        <w:rPr>
+          <w:lang w:val="it-IT"/>
+        </w:rPr>
+        <w:t xml:space="preserve">. </w:t>
+      </w:r>
+      <w:proofErr w:type="spellStart"/>
+      <w:r>
+        <w:rPr>
+          <w:lang w:val="it-IT"/>
+        </w:rPr>
+        <w:t>Delno</w:t>
+      </w:r>
+      <w:proofErr w:type="spellEnd"/>
+      <w:r>
+        <w:rPr>
+          <w:lang w:val="it-IT"/>
+        </w:rPr>
+        <w:t xml:space="preserve"> </w:t>
+      </w:r>
+      <w:proofErr w:type="spellStart"/>
+      <w:r>
+        <w:rPr>
+          <w:lang w:val="it-IT"/>
+        </w:rPr>
+        <w:t>lahko</w:t>
+      </w:r>
+      <w:proofErr w:type="spellEnd"/>
+      <w:r>
+        <w:rPr>
+          <w:lang w:val="it-IT"/>
+        </w:rPr>
+        <w:t xml:space="preserve"> </w:t>
+      </w:r>
+      <w:proofErr w:type="spellStart"/>
+      <w:r>
+        <w:rPr>
+          <w:lang w:val="it-IT"/>
+        </w:rPr>
+        <w:t>še</w:t>
+      </w:r>
+      <w:proofErr w:type="spellEnd"/>
+      <w:r>
+        <w:rPr>
+          <w:lang w:val="it-IT"/>
+        </w:rPr>
+        <w:t xml:space="preserve"> </w:t>
+      </w:r>
+      <w:proofErr w:type="spellStart"/>
+      <w:r>
+        <w:rPr>
+          <w:lang w:val="it-IT"/>
+        </w:rPr>
+        <w:t>izboljšamo</w:t>
+      </w:r>
+      <w:proofErr w:type="spellEnd"/>
+      <w:r>
+        <w:rPr>
+          <w:lang w:val="it-IT"/>
+        </w:rPr>
+        <w:t xml:space="preserve"> </w:t>
+      </w:r>
+      <w:proofErr w:type="spellStart"/>
+      <w:r>
+        <w:rPr>
+          <w:lang w:val="it-IT"/>
+        </w:rPr>
+        <w:t>še</w:t>
+      </w:r>
+      <w:proofErr w:type="spellEnd"/>
+      <w:r>
+        <w:rPr>
+          <w:lang w:val="it-IT"/>
+        </w:rPr>
+        <w:t xml:space="preserve"> z </w:t>
+      </w:r>
+      <w:proofErr w:type="spellStart"/>
+      <w:r>
+        <w:rPr>
+          <w:lang w:val="it-IT"/>
+        </w:rPr>
+        <w:t>domenskim</w:t>
+      </w:r>
+      <w:proofErr w:type="spellEnd"/>
+      <w:r>
+        <w:rPr>
+          <w:lang w:val="it-IT"/>
+        </w:rPr>
+        <w:t xml:space="preserve"> </w:t>
+      </w:r>
+      <w:proofErr w:type="spellStart"/>
+      <w:r>
+        <w:rPr>
+          <w:lang w:val="it-IT"/>
+        </w:rPr>
+        <w:t>znanjem</w:t>
+      </w:r>
+      <w:proofErr w:type="spellEnd"/>
+      <w:r>
+        <w:rPr>
+          <w:lang w:val="it-IT"/>
+        </w:rPr>
+        <w:t xml:space="preserve">, </w:t>
+      </w:r>
+      <w:proofErr w:type="spellStart"/>
+      <w:r>
+        <w:rPr>
+          <w:lang w:val="it-IT"/>
+        </w:rPr>
+        <w:t>vemo</w:t>
+      </w:r>
+      <w:proofErr w:type="spellEnd"/>
+      <w:r>
+        <w:rPr>
+          <w:lang w:val="it-IT"/>
+        </w:rPr>
+        <w:t xml:space="preserve">, da </w:t>
+      </w:r>
+      <w:proofErr w:type="spellStart"/>
+      <w:r>
+        <w:rPr>
+          <w:lang w:val="it-IT"/>
+        </w:rPr>
+        <w:t>parameter</w:t>
+      </w:r>
+      <w:proofErr w:type="spellEnd"/>
+      <w:r>
+        <w:rPr>
+          <w:lang w:val="it-IT"/>
+        </w:rPr>
+        <w:t xml:space="preserve"> </w:t>
+      </w:r>
+      <w:proofErr w:type="spellStart"/>
+      <w:r>
+        <w:rPr>
+          <w:lang w:val="it-IT"/>
+        </w:rPr>
+        <w:t>Pot</w:t>
+      </w:r>
+      <w:proofErr w:type="spellEnd"/>
+      <w:r>
+        <w:rPr>
+          <w:lang w:val="it-IT"/>
+        </w:rPr>
+        <w:t xml:space="preserve"> ne more </w:t>
+      </w:r>
+      <w:proofErr w:type="spellStart"/>
+      <w:r>
+        <w:rPr>
+          <w:lang w:val="it-IT"/>
+        </w:rPr>
+        <w:t>biti</w:t>
+      </w:r>
+      <w:proofErr w:type="spellEnd"/>
+      <w:r>
+        <w:rPr>
+          <w:lang w:val="it-IT"/>
+        </w:rPr>
+        <w:t xml:space="preserve"> </w:t>
+      </w:r>
+      <w:proofErr w:type="spellStart"/>
+      <w:r>
+        <w:rPr>
+          <w:lang w:val="it-IT"/>
+        </w:rPr>
+        <w:t>negative</w:t>
+      </w:r>
+      <w:r>
+        <w:rPr>
+          <w:lang w:val="it-IT"/>
+        </w:rPr>
+        <w:t>n</w:t>
+      </w:r>
+      <w:proofErr w:type="spellEnd"/>
+      <w:r>
+        <w:rPr>
+          <w:lang w:val="it-IT"/>
+        </w:rPr>
+        <w:t xml:space="preserve">. </w:t>
+      </w:r>
+      <w:proofErr w:type="spellStart"/>
+      <w:r>
+        <w:rPr>
+          <w:lang w:val="it-IT"/>
+        </w:rPr>
+        <w:t>Poleg</w:t>
+      </w:r>
+      <w:proofErr w:type="spellEnd"/>
+      <w:r>
+        <w:rPr>
+          <w:lang w:val="it-IT"/>
+        </w:rPr>
+        <w:t xml:space="preserve"> tega </w:t>
+      </w:r>
+      <w:proofErr w:type="spellStart"/>
+      <w:r>
+        <w:rPr>
+          <w:lang w:val="it-IT"/>
+        </w:rPr>
+        <w:t>lahko</w:t>
+      </w:r>
+      <w:proofErr w:type="spellEnd"/>
+      <w:r>
+        <w:rPr>
+          <w:lang w:val="it-IT"/>
+        </w:rPr>
+        <w:t xml:space="preserve"> </w:t>
+      </w:r>
+      <w:proofErr w:type="spellStart"/>
+      <w:r>
+        <w:rPr>
+          <w:lang w:val="it-IT"/>
+        </w:rPr>
+        <w:t>izločimo</w:t>
+      </w:r>
+      <w:proofErr w:type="spellEnd"/>
+      <w:r>
+        <w:rPr>
+          <w:lang w:val="it-IT"/>
+        </w:rPr>
+        <w:t xml:space="preserve"> </w:t>
+      </w:r>
+      <w:proofErr w:type="spellStart"/>
+      <w:r>
+        <w:rPr>
+          <w:lang w:val="it-IT"/>
+        </w:rPr>
+        <w:t>še</w:t>
+      </w:r>
+      <w:proofErr w:type="spellEnd"/>
+      <w:r>
+        <w:rPr>
+          <w:lang w:val="it-IT"/>
+        </w:rPr>
+        <w:t xml:space="preserve"> </w:t>
+      </w:r>
+      <w:r>
+        <w:rPr>
+          <w:lang w:val="it-IT"/>
+        </w:rPr>
+        <w:t>“</w:t>
+      </w:r>
+      <w:proofErr w:type="spellStart"/>
+      <w:r>
+        <w:rPr>
+          <w:lang w:val="it-IT"/>
+        </w:rPr>
+        <w:t>outlierje</w:t>
+      </w:r>
+      <w:proofErr w:type="spellEnd"/>
+      <w:r>
+        <w:rPr>
+          <w:lang w:val="it-IT"/>
+        </w:rPr>
+        <w:t xml:space="preserve">” in </w:t>
+      </w:r>
+      <w:proofErr w:type="spellStart"/>
+      <w:r>
+        <w:rPr>
+          <w:lang w:val="it-IT"/>
+        </w:rPr>
+        <w:t>zgladimo</w:t>
+      </w:r>
+      <w:proofErr w:type="spellEnd"/>
+      <w:r>
+        <w:rPr>
+          <w:lang w:val="it-IT"/>
+        </w:rPr>
+        <w:t xml:space="preserve"> </w:t>
+      </w:r>
+      <w:proofErr w:type="spellStart"/>
+      <w:r>
+        <w:rPr>
+          <w:lang w:val="it-IT"/>
+        </w:rPr>
+        <w:t>izgodni</w:t>
+      </w:r>
+      <w:proofErr w:type="spellEnd"/>
+      <w:r>
+        <w:rPr>
+          <w:lang w:val="it-IT"/>
+        </w:rPr>
+        <w:t xml:space="preserve"> </w:t>
+      </w:r>
+      <w:proofErr w:type="spellStart"/>
+      <w:r>
+        <w:rPr>
+          <w:lang w:val="it-IT"/>
+        </w:rPr>
+        <w:t>graf</w:t>
+      </w:r>
+      <w:proofErr w:type="spellEnd"/>
+      <w:r>
+        <w:rPr>
+          <w:lang w:val="it-IT"/>
+        </w:rPr>
+        <w:t xml:space="preserve">. </w:t>
+      </w:r>
+      <w:proofErr w:type="spellStart"/>
+      <w:r>
+        <w:t>Vidno</w:t>
+      </w:r>
+      <w:proofErr w:type="spellEnd"/>
+      <w:r>
+        <w:t xml:space="preserve"> so pod </w:t>
+      </w:r>
+      <w:r>
+        <w:rPr>
+          <w:color w:val="4472C4" w:themeColor="accent1"/>
+        </w:rPr>
+        <w:fldChar w:fldCharType="begin"/>
+      </w:r>
+      <w:r>
+        <w:rPr>
+          <w:color w:val="4472C4" w:themeColor="accent1"/>
+        </w:rPr>
+        <w:instrText xml:space="preserve"> REF _Ref124709946 \h </w:instrText>
+      </w:r>
+      <w:r>
+        <w:rPr>
+          <w:color w:val="4472C4" w:themeColor="accent1"/>
+        </w:rPr>
+        <w:instrText xml:space="preserve"> \* MERGEFORMAT </w:instrText>
+      </w:r>
+      <w:r>
+        <w:rPr>
+          <w:color w:val="4472C4" w:themeColor="accent1"/>
+        </w:rPr>
+      </w:r>
+      <w:r>
+        <w:rPr>
+          <w:color w:val="4472C4" w:themeColor="accent1"/>
+        </w:rPr>
+        <w:fldChar w:fldCharType="separate"/>
+      </w:r>
+      <w:proofErr w:type="spellStart"/>
+      <w:r>
+        <w:rPr>
+          <w:color w:val="4472C4" w:themeColor="accent1"/>
+          <w:lang w:val="en-US"/>
+        </w:rPr>
+        <w:t>Slike</w:t>
+      </w:r>
+      <w:proofErr w:type="spellEnd"/>
+      <w:r>
+        <w:rPr>
+          <w:color w:val="4472C4" w:themeColor="accent1"/>
+        </w:rPr>
+        <w:fldChar w:fldCharType="end"/>
+      </w:r>
+      <w:r>
+        <w:t>.</w:t>
+      </w:r>
+    </w:p>
+    <w:p>
+      <w:pPr>
+        <w:pStyle w:val="Heading2"/>
+      </w:pPr>
+      <w:bookmarkStart w:id="1" w:name="_Toc124710015"/>
+      <w:r>
+        <w:t>TO-DO:</w:t>
+      </w:r>
       <w:bookmarkEnd w:id="1"/>
-      <w:r>
-        <w:t>odelom</w:t>
-      </w:r>
-      <w:proofErr w:type="spellEnd"/>
-      <w:r>
-        <w:t xml:space="preserve">. Za </w:t>
-      </w:r>
-      <w:proofErr w:type="spellStart"/>
-      <w:r>
-        <w:t>vsak</w:t>
-      </w:r>
-      <w:proofErr w:type="spellEnd"/>
-      <w:r>
-        <w:t xml:space="preserve"> x </w:t>
-      </w:r>
-      <w:proofErr w:type="spellStart"/>
-      <w:r>
-        <w:t>svoj</w:t>
-      </w:r>
-      <w:proofErr w:type="spellEnd"/>
-      <w:r>
-        <w:t xml:space="preserve"> model. </w:t>
-      </w:r>
-      <w:proofErr w:type="spellStart"/>
-      <w:r>
-        <w:t>Povprečna</w:t>
-      </w:r>
-      <w:proofErr w:type="spellEnd"/>
-      <w:r>
-        <w:t xml:space="preserve"> </w:t>
-      </w:r>
-      <w:proofErr w:type="spellStart"/>
-      <w:r>
-        <w:t>relativna</w:t>
-      </w:r>
-      <w:proofErr w:type="spellEnd"/>
-      <w:r>
-        <w:t xml:space="preserve"> </w:t>
-      </w:r>
-      <w:proofErr w:type="spellStart"/>
-      <w:r>
-        <w:t>napaka</w:t>
-      </w:r>
-      <w:proofErr w:type="spellEnd"/>
-      <w:r>
-        <w:t xml:space="preserve"> je 11 %. </w:t>
-      </w:r>
-      <w:proofErr w:type="spellStart"/>
-      <w:r>
-        <w:t>Težko</w:t>
-      </w:r>
-      <w:proofErr w:type="spellEnd"/>
-      <w:r>
-        <w:t xml:space="preserve"> </w:t>
-      </w:r>
-      <w:proofErr w:type="spellStart"/>
-      <w:r>
-        <w:t>bo</w:t>
-      </w:r>
-      <w:proofErr w:type="spellEnd"/>
-      <w:r>
-        <w:t xml:space="preserve"> </w:t>
-      </w:r>
-      <w:proofErr w:type="spellStart"/>
-      <w:r>
-        <w:t>veliko</w:t>
-      </w:r>
-      <w:proofErr w:type="spellEnd"/>
-      <w:r>
-        <w:t xml:space="preserve"> </w:t>
-      </w:r>
-      <w:proofErr w:type="spellStart"/>
-      <w:r>
-        <w:t>izboljšati</w:t>
-      </w:r>
-      <w:proofErr w:type="spellEnd"/>
-      <w:r>
-        <w:t xml:space="preserve"> glede </w:t>
-      </w:r>
-      <w:proofErr w:type="spellStart"/>
-      <w:r>
-        <w:t>na</w:t>
-      </w:r>
-      <w:proofErr w:type="spellEnd"/>
-      <w:r>
-        <w:t xml:space="preserve"> to, da </w:t>
-      </w:r>
-      <w:proofErr w:type="spellStart"/>
-      <w:r>
-        <w:t>imamo</w:t>
-      </w:r>
-      <w:proofErr w:type="spellEnd"/>
-      <w:r>
-        <w:t xml:space="preserve"> </w:t>
-      </w:r>
-      <w:proofErr w:type="spellStart"/>
-      <w:r>
-        <w:t>samo</w:t>
-      </w:r>
-      <w:proofErr w:type="spellEnd"/>
-      <w:r>
-        <w:t xml:space="preserve"> 21 </w:t>
-      </w:r>
-      <w:proofErr w:type="spellStart"/>
-      <w:r>
-        <w:t>primerov</w:t>
-      </w:r>
-      <w:proofErr w:type="spellEnd"/>
-      <w:r>
-        <w:t xml:space="preserve">, </w:t>
-      </w:r>
-      <w:proofErr w:type="spellStart"/>
-      <w:r>
-        <w:t>iz</w:t>
-      </w:r>
-      <w:proofErr w:type="spellEnd"/>
-      <w:r>
-        <w:t xml:space="preserve"> </w:t>
-      </w:r>
-      <w:proofErr w:type="spellStart"/>
-      <w:r>
-        <w:t>katerih</w:t>
-      </w:r>
-      <w:proofErr w:type="spellEnd"/>
-      <w:r>
-        <w:t xml:space="preserve"> se model </w:t>
-      </w:r>
-      <w:proofErr w:type="spellStart"/>
-      <w:r>
-        <w:t>lahko</w:t>
-      </w:r>
-      <w:proofErr w:type="spellEnd"/>
-      <w:r>
-        <w:t xml:space="preserve"> </w:t>
-      </w:r>
-      <w:proofErr w:type="spellStart"/>
-      <w:r>
-        <w:t>uči</w:t>
-      </w:r>
-      <w:proofErr w:type="spellEnd"/>
-      <w:r>
-        <w:t xml:space="preserve">. </w:t>
-      </w:r>
-      <w:proofErr w:type="spellStart"/>
-      <w:r>
-        <w:t>Delno</w:t>
-      </w:r>
-      <w:proofErr w:type="spellEnd"/>
-      <w:r>
-        <w:t xml:space="preserve"> </w:t>
-      </w:r>
-      <w:proofErr w:type="spellStart"/>
-      <w:r>
-        <w:t>lahko</w:t>
-      </w:r>
-      <w:proofErr w:type="spellEnd"/>
-      <w:r>
-        <w:t xml:space="preserve"> </w:t>
-      </w:r>
-      <w:proofErr w:type="spellStart"/>
-      <w:r>
-        <w:t>še</w:t>
-      </w:r>
-      <w:proofErr w:type="spellEnd"/>
-      <w:r>
-        <w:t xml:space="preserve"> </w:t>
-      </w:r>
-      <w:proofErr w:type="spellStart"/>
-      <w:r>
-        <w:t>izboljšamo</w:t>
-      </w:r>
-      <w:proofErr w:type="spellEnd"/>
-      <w:r>
-        <w:t xml:space="preserve"> </w:t>
-      </w:r>
-      <w:proofErr w:type="spellStart"/>
-      <w:r>
-        <w:t>še</w:t>
-      </w:r>
-      <w:proofErr w:type="spellEnd"/>
-      <w:r>
-        <w:t xml:space="preserve"> z </w:t>
-      </w:r>
-      <w:proofErr w:type="spellStart"/>
-      <w:r>
-        <w:t>domenskim</w:t>
-      </w:r>
-      <w:proofErr w:type="spellEnd"/>
-      <w:r>
-        <w:t xml:space="preserve"> </w:t>
-      </w:r>
-      <w:proofErr w:type="spellStart"/>
-      <w:r>
-        <w:t>znanjem</w:t>
-      </w:r>
-      <w:proofErr w:type="spellEnd"/>
-      <w:r>
-        <w:t xml:space="preserve">, </w:t>
-      </w:r>
-      <w:proofErr w:type="spellStart"/>
-      <w:r>
-        <w:t>vemo</w:t>
-      </w:r>
-      <w:proofErr w:type="spellEnd"/>
-      <w:r>
-        <w:t xml:space="preserve">, da parameter Pot ne more </w:t>
-      </w:r>
-      <w:proofErr w:type="spellStart"/>
-      <w:r>
-        <w:t>biti</w:t>
-      </w:r>
-      <w:proofErr w:type="spellEnd"/>
-      <w:r>
-        <w:t xml:space="preserve"> negative. Poleg </w:t>
-      </w:r>
-      <w:proofErr w:type="spellStart"/>
-      <w:r>
-        <w:t>tega</w:t>
-      </w:r>
-      <w:proofErr w:type="spellEnd"/>
-      <w:r>
-        <w:t xml:space="preserve"> </w:t>
-      </w:r>
-      <w:proofErr w:type="spellStart"/>
-      <w:r>
-        <w:t>lahko</w:t>
-      </w:r>
-      <w:proofErr w:type="spellEnd"/>
-      <w:r>
-        <w:t xml:space="preserve"> </w:t>
-      </w:r>
-      <w:proofErr w:type="spellStart"/>
-      <w:r>
-        <w:t>izločimo</w:t>
-      </w:r>
-      <w:proofErr w:type="spellEnd"/>
-      <w:r>
-        <w:t xml:space="preserve"> </w:t>
-      </w:r>
-      <w:proofErr w:type="spellStart"/>
-      <w:r>
-        <w:t>še</w:t>
-      </w:r>
-      <w:proofErr w:type="spellEnd"/>
-      <w:r>
-        <w:t xml:space="preserve"> </w:t>
-      </w:r>
-      <w:r>
-        <w:t>“</w:t>
-      </w:r>
-      <w:proofErr w:type="spellStart"/>
-      <w:r>
-        <w:t>outlierje</w:t>
-      </w:r>
-      <w:proofErr w:type="spellEnd"/>
-      <w:r>
-        <w:t xml:space="preserve">” in </w:t>
-      </w:r>
-      <w:proofErr w:type="spellStart"/>
-      <w:r>
-        <w:t>zgladimo</w:t>
-      </w:r>
-      <w:proofErr w:type="spellEnd"/>
-      <w:r>
-        <w:t xml:space="preserve"> </w:t>
-      </w:r>
-      <w:proofErr w:type="spellStart"/>
-      <w:r>
-        <w:t>izgodni</w:t>
-      </w:r>
-      <w:proofErr w:type="spellEnd"/>
-      <w:r>
-        <w:t xml:space="preserve"> </w:t>
-      </w:r>
-      <w:proofErr w:type="spellStart"/>
-      <w:r>
-        <w:t>graf</w:t>
-      </w:r>
-      <w:proofErr w:type="spellEnd"/>
-      <w:r>
-        <w:t xml:space="preserve">. </w:t>
-      </w:r>
-      <w:proofErr w:type="spellStart"/>
-      <w:r>
-        <w:t>Vidno</w:t>
-      </w:r>
-      <w:proofErr w:type="spellEnd"/>
-      <w:r>
-        <w:t xml:space="preserve"> so pod </w:t>
-      </w:r>
-      <w:r>
-        <w:rPr>
-          <w:color w:val="4472C4" w:themeColor="accent1"/>
-        </w:rPr>
-        <w:fldChar w:fldCharType="begin"/>
-      </w:r>
-      <w:r>
-        <w:rPr>
-          <w:color w:val="4472C4" w:themeColor="accent1"/>
-        </w:rPr>
-        <w:instrText xml:space="preserve"> REF _Ref124709946 \h </w:instrText>
-      </w:r>
-      <w:r>
-        <w:rPr>
-          <w:color w:val="4472C4" w:themeColor="accent1"/>
-        </w:rPr>
-      </w:r>
-      <w:r>
-        <w:rPr>
-          <w:color w:val="4472C4" w:themeColor="accent1"/>
-        </w:rPr>
-        <w:instrText xml:space="preserve"> \* MERGEFORMAT </w:instrText>
-      </w:r>
-      <w:r>
-        <w:rPr>
-          <w:color w:val="4472C4" w:themeColor="accent1"/>
-        </w:rPr>
-        <w:fldChar w:fldCharType="separate"/>
-      </w:r>
-      <w:proofErr w:type="spellStart"/>
-      <w:r>
-        <w:rPr>
-          <w:color w:val="4472C4" w:themeColor="accent1"/>
-          <w:lang w:val="en-US"/>
-        </w:rPr>
-        <w:t>Slike</w:t>
-      </w:r>
-      <w:proofErr w:type="spellEnd"/>
-      <w:r>
-        <w:rPr>
-          <w:color w:val="4472C4" w:themeColor="accent1"/>
-        </w:rPr>
-        <w:fldChar w:fldCharType="end"/>
-      </w:r>
-      <w:r>
-        <w:t>.</w:t>
-      </w:r>
-    </w:p>
-    <w:p>
-      <w:pPr>
-        <w:pStyle w:val="Heading2"/>
-      </w:pPr>
-      <w:bookmarkStart w:id="2" w:name="_Toc124710015"/>
-      <w:r>
-        <w:t>TO-DO:</w:t>
-      </w:r>
-      <w:bookmarkEnd w:id="2"/>
     </w:p>
     <w:p>
       <w:pPr>
@@ -1229,41 +1469,71 @@
           <w:numId w:val="4"/>
         </w:numPr>
         <w:jc w:val="both"/>
-      </w:pPr>
-      <w:proofErr w:type="spellStart"/>
-      <w:r>
+        <w:rPr>
+          <w:lang w:val="it-IT"/>
+        </w:rPr>
+      </w:pPr>
+      <w:proofErr w:type="spellStart"/>
+      <w:r>
+        <w:rPr>
+          <w:lang w:val="it-IT"/>
+        </w:rPr>
         <w:t>Odstraniti</w:t>
       </w:r>
       <w:proofErr w:type="spellEnd"/>
       <w:r>
+        <w:rPr>
+          <w:lang w:val="it-IT"/>
+        </w:rPr>
         <w:t xml:space="preserve"> </w:t>
       </w:r>
       <w:proofErr w:type="spellStart"/>
       <w:r>
+        <w:rPr>
+          <w:lang w:val="it-IT"/>
+        </w:rPr>
         <w:t>outlierje</w:t>
       </w:r>
       <w:proofErr w:type="spellEnd"/>
       <w:r>
+        <w:rPr>
+          <w:lang w:val="it-IT"/>
+        </w:rPr>
         <w:t xml:space="preserve"> in </w:t>
       </w:r>
       <w:proofErr w:type="spellStart"/>
       <w:r>
+        <w:rPr>
+          <w:lang w:val="it-IT"/>
+        </w:rPr>
         <w:t>zgladiti</w:t>
       </w:r>
       <w:proofErr w:type="spellEnd"/>
       <w:r>
+        <w:rPr>
+          <w:lang w:val="it-IT"/>
+        </w:rPr>
         <w:t xml:space="preserve"> </w:t>
       </w:r>
       <w:proofErr w:type="spellStart"/>
       <w:r>
+        <w:rPr>
+          <w:lang w:val="it-IT"/>
+        </w:rPr>
         <w:t>izhodne</w:t>
       </w:r>
       <w:proofErr w:type="spellEnd"/>
       <w:r>
+        <w:rPr>
+          <w:lang w:val="it-IT"/>
+        </w:rPr>
         <w:t xml:space="preserve"> </w:t>
       </w:r>
       <w:proofErr w:type="spellStart"/>
       <w:r>
+        <w:rPr>
+          <w:lang w:val="it-IT"/>
+        </w:rPr>
         <w:t>grafe</w:t>
       </w:r>
       <w:proofErr w:type="spellEnd"/>
@@ -1276,46 +1546,113 @@
           <w:numId w:val="4"/>
         </w:numPr>
         <w:jc w:val="both"/>
-      </w:pPr>
-      <w:proofErr w:type="spellStart"/>
-      <w:r>
+        <w:rPr>
+          <w:lang w:val="it-IT"/>
+        </w:rPr>
+      </w:pPr>
+      <w:proofErr w:type="spellStart"/>
+      <w:r>
+        <w:rPr>
+          <w:lang w:val="it-IT"/>
+        </w:rPr>
         <w:t>Določiti</w:t>
       </w:r>
       <w:proofErr w:type="spellEnd"/>
       <w:r>
+        <w:rPr>
+          <w:lang w:val="it-IT"/>
+        </w:rPr>
         <w:t xml:space="preserve"> </w:t>
       </w:r>
       <w:proofErr w:type="spellStart"/>
       <w:r>
+        <w:rPr>
+          <w:lang w:val="it-IT"/>
+        </w:rPr>
         <w:t>najboljše</w:t>
       </w:r>
       <w:proofErr w:type="spellEnd"/>
       <w:r>
-        <w:t xml:space="preserve"> hyperparameter </w:t>
-      </w:r>
-      <w:proofErr w:type="spellStart"/>
-      <w:r>
+        <w:rPr>
+          <w:lang w:val="it-IT"/>
+        </w:rPr>
+        <w:t xml:space="preserve"> </w:t>
+      </w:r>
+      <w:proofErr w:type="spellStart"/>
+      <w:r>
+        <w:rPr>
+          <w:lang w:val="it-IT"/>
+        </w:rPr>
+        <w:t>hyperparameter</w:t>
+      </w:r>
+      <w:proofErr w:type="spellEnd"/>
+      <w:r>
+        <w:rPr>
+          <w:lang w:val="it-IT"/>
+        </w:rPr>
+        <w:t xml:space="preserve"> </w:t>
+      </w:r>
+      <w:proofErr w:type="spellStart"/>
+      <w:r>
+        <w:rPr>
+          <w:lang w:val="it-IT"/>
+        </w:rPr>
         <w:t>še</w:t>
       </w:r>
       <w:proofErr w:type="spellEnd"/>
       <w:r>
+        <w:rPr>
+          <w:lang w:val="it-IT"/>
+        </w:rPr>
         <w:t xml:space="preserve"> za </w:t>
       </w:r>
       <w:proofErr w:type="spellStart"/>
       <w:r>
+        <w:rPr>
+          <w:lang w:val="it-IT"/>
+        </w:rPr>
         <w:t>druge</w:t>
       </w:r>
       <w:proofErr w:type="spellEnd"/>
       <w:r>
+        <w:rPr>
+          <w:lang w:val="it-IT"/>
+        </w:rPr>
         <w:t xml:space="preserve"> </w:t>
       </w:r>
       <w:proofErr w:type="spellStart"/>
       <w:r>
+        <w:rPr>
+          <w:lang w:val="it-IT"/>
+        </w:rPr>
         <w:t>tarčne</w:t>
       </w:r>
       <w:proofErr w:type="spellEnd"/>
       <w:r>
-        <w:t xml:space="preserve"> parameter.</w:t>
+        <w:rPr>
+          <w:lang w:val="it-IT"/>
+        </w:rPr>
+        <w:t xml:space="preserve"> </w:t>
+      </w:r>
+      <w:proofErr w:type="spellStart"/>
+      <w:r>
+        <w:rPr>
+          <w:lang w:val="it-IT"/>
+        </w:rPr>
+        <w:t>paramet</w:t>
+      </w:r>
+      <w:r>
+        <w:rPr>
+          <w:lang w:val="it-IT"/>
+        </w:rPr>
+        <w:t>re</w:t>
+      </w:r>
+      <w:proofErr w:type="spellEnd"/>
+      <w:r>
+        <w:rPr>
+          <w:lang w:val="it-IT"/>
+        </w:rPr>
+        <w:t>.</w:t>
       </w:r>
     </w:p>
     <w:p>
@@ -1329,71 +1666,113 @@
       </w:pPr>
       <w:proofErr w:type="spellStart"/>
       <w:r>
+        <w:rPr>
+          <w:lang w:val="it-IT"/>
+        </w:rPr>
         <w:t>Ponovno</w:t>
       </w:r>
       <w:proofErr w:type="spellEnd"/>
       <w:r>
+        <w:rPr>
+          <w:lang w:val="it-IT"/>
+        </w:rPr>
         <w:t xml:space="preserve"> </w:t>
       </w:r>
       <w:proofErr w:type="spellStart"/>
       <w:r>
+        <w:rPr>
+          <w:lang w:val="it-IT"/>
+        </w:rPr>
         <w:t>stestirati</w:t>
       </w:r>
       <w:proofErr w:type="spellEnd"/>
       <w:r>
+        <w:rPr>
+          <w:lang w:val="it-IT"/>
+        </w:rPr>
         <w:t xml:space="preserve"> z </w:t>
       </w:r>
       <w:proofErr w:type="spellStart"/>
       <w:r>
+        <w:rPr>
+          <w:lang w:val="it-IT"/>
+        </w:rPr>
         <w:t>združenimi</w:t>
       </w:r>
       <w:proofErr w:type="spellEnd"/>
       <w:r>
+        <w:rPr>
+          <w:lang w:val="it-IT"/>
+        </w:rPr>
         <w:t xml:space="preserve"> </w:t>
       </w:r>
       <w:proofErr w:type="spellStart"/>
       <w:r>
+        <w:rPr>
+          <w:lang w:val="it-IT"/>
+        </w:rPr>
         <w:t>podatki</w:t>
       </w:r>
       <w:proofErr w:type="spellEnd"/>
       <w:r>
+        <w:rPr>
+          <w:lang w:val="it-IT"/>
+        </w:rPr>
         <w:t xml:space="preserve">, </w:t>
       </w:r>
       <w:proofErr w:type="spellStart"/>
       <w:r>
+        <w:rPr>
+          <w:lang w:val="it-IT"/>
+        </w:rPr>
         <w:t>kjer</w:t>
       </w:r>
       <w:proofErr w:type="spellEnd"/>
       <w:r>
+        <w:rPr>
+          <w:lang w:val="it-IT"/>
+        </w:rPr>
         <w:t xml:space="preserve"> se </w:t>
       </w:r>
       <w:proofErr w:type="spellStart"/>
       <w:r>
+        <w:rPr>
+          <w:lang w:val="it-IT"/>
+        </w:rPr>
         <w:t>nauči</w:t>
       </w:r>
       <w:proofErr w:type="spellEnd"/>
       <w:r>
+        <w:rPr>
+          <w:lang w:val="it-IT"/>
+        </w:rPr>
         <w:t xml:space="preserve"> </w:t>
       </w:r>
       <w:proofErr w:type="spellStart"/>
       <w:r>
+        <w:rPr>
+          <w:lang w:val="it-IT"/>
+        </w:rPr>
         <w:t>samo</w:t>
       </w:r>
       <w:proofErr w:type="spellEnd"/>
       <w:r>
+        <w:rPr>
+          <w:lang w:val="it-IT"/>
+        </w:rPr>
+        <w:t xml:space="preserve"> en model. </w:t>
+      </w:r>
+      <w:proofErr w:type="spellStart"/>
+      <w:r>
+        <w:t>Podoben</w:t>
+      </w:r>
+      <w:proofErr w:type="spellEnd"/>
+      <w:r>
         <w:t xml:space="preserve"> </w:t>
       </w:r>
       <w:proofErr w:type="spellStart"/>
       <w:r>
-        <w:t>en</w:t>
-      </w:r>
-      <w:proofErr w:type="spellEnd"/>
-      <w:r>
-        <w:t xml:space="preserve"> model. </w:t>
-      </w:r>
-      <w:proofErr w:type="spellStart"/>
-      <w:r>
-        <w:t>Podoben</w:t>
+        <w:t>poizkus</w:t>
       </w:r>
       <w:proofErr w:type="spellEnd"/>
       <w:r>
@@ -1401,14 +1780,6 @@
       </w:r>
       <w:proofErr w:type="spellStart"/>
       <w:r>
-        <w:t>poizkus</w:t>
-      </w:r>
-      <w:proofErr w:type="spellEnd"/>
-      <w:r>
-        <w:t xml:space="preserve"> </w:t>
-      </w:r>
-      <w:proofErr w:type="spellStart"/>
-      <w:r>
         <w:t>kot</w:t>
       </w:r>
       <w:proofErr w:type="spellEnd"/>
@@ -1437,14 +1808,14 @@
         <w:pStyle w:val="Heading1"/>
         <w:jc w:val="both"/>
       </w:pPr>
-      <w:bookmarkStart w:id="3" w:name="_Toc124710016"/>
+      <w:bookmarkStart w:id="2" w:name="_Toc124710016"/>
       <w:r>
         <w:t>S</w:t>
       </w:r>
       <w:r>
         <w:t>tart</w:t>
       </w:r>
-      <w:bookmarkEnd w:id="3"/>
+      <w:bookmarkEnd w:id="2"/>
     </w:p>
     <w:p>
       <w:pPr>
@@ -1868,7 +2239,7 @@
           <w:lang w:val="sl-SI"/>
         </w:rPr>
         <w:drawing>
-          <wp:inline distT="0" distB="0" distL="0" distR="0" wp14:anchorId="4B9B4B62" wp14:editId="1FA7BA48">
+          <wp:inline distT="0" distB="0" distL="0" distR="0" wp14:anchorId="5C960070" wp14:editId="019BBEF7">
             <wp:extent cx="4450466" cy="952583"/>
             <wp:effectExtent l="0" t="0" r="7620" b="0"/>
             <wp:docPr id="1" name="Picture 1"/>
@@ -1966,7 +2337,7 @@
           <w:lang w:val="sl-SI"/>
         </w:rPr>
         <w:drawing>
-          <wp:inline distT="0" distB="0" distL="0" distR="0" wp14:anchorId="53C020CC" wp14:editId="5DB8E3A2">
+          <wp:inline distT="0" distB="0" distL="0" distR="0" wp14:anchorId="4EF9C5AC" wp14:editId="5F213D50">
             <wp:extent cx="4442460" cy="888492"/>
             <wp:effectExtent l="0" t="0" r="0" b="6985"/>
             <wp:docPr id="2" name="Picture 2"/>
@@ -2025,7 +2396,7 @@
           <w:lang w:val="sl-SI"/>
         </w:rPr>
         <w:drawing>
-          <wp:inline distT="0" distB="0" distL="0" distR="0" wp14:anchorId="43BD616E" wp14:editId="370A1104">
+          <wp:inline distT="0" distB="0" distL="0" distR="0" wp14:anchorId="193A0599" wp14:editId="61F588C2">
             <wp:extent cx="5731510" cy="925830"/>
             <wp:effectExtent l="0" t="0" r="2540" b="7620"/>
             <wp:docPr id="3" name="Picture 3"/>
@@ -2266,7 +2637,7 @@
           <w:noProof/>
         </w:rPr>
         <w:drawing>
-          <wp:inline distT="0" distB="0" distL="0" distR="0" wp14:anchorId="723E7DDE" wp14:editId="22747583">
+          <wp:inline distT="0" distB="0" distL="0" distR="0" wp14:anchorId="238C73F0" wp14:editId="5E488285">
             <wp:extent cx="3595007" cy="2374061"/>
             <wp:effectExtent l="0" t="0" r="5715" b="7620"/>
             <wp:docPr id="4" name="Picture 4"/>
@@ -2384,7 +2755,7 @@
           <w:noProof/>
         </w:rPr>
         <w:drawing>
-          <wp:inline distT="0" distB="0" distL="0" distR="0" wp14:anchorId="608F2AF7" wp14:editId="295513C2">
+          <wp:inline distT="0" distB="0" distL="0" distR="0" wp14:anchorId="1EC41B55" wp14:editId="64595EBF">
             <wp:extent cx="3657600" cy="2415396"/>
             <wp:effectExtent l="0" t="0" r="0" b="4445"/>
             <wp:docPr id="5" name="Picture 5"/>
@@ -2455,7 +2826,7 @@
           <w:noProof/>
         </w:rPr>
         <w:drawing>
-          <wp:inline distT="0" distB="0" distL="0" distR="0" wp14:anchorId="5D802520" wp14:editId="18EA6294">
+          <wp:inline distT="0" distB="0" distL="0" distR="0" wp14:anchorId="5394C18B" wp14:editId="0CD1CA84">
             <wp:extent cx="3406140" cy="2249338"/>
             <wp:effectExtent l="0" t="0" r="3810" b="0"/>
             <wp:docPr id="6" name="Picture 6"/>
@@ -2893,7 +3264,7 @@
           <w:noProof/>
         </w:rPr>
         <w:drawing>
-          <wp:inline distT="0" distB="0" distL="0" distR="0" wp14:anchorId="346FA277" wp14:editId="719EDFE5">
+          <wp:inline distT="0" distB="0" distL="0" distR="0" wp14:anchorId="6752D556" wp14:editId="6FCF2499">
             <wp:extent cx="3604260" cy="2380171"/>
             <wp:effectExtent l="0" t="0" r="0" b="1270"/>
             <wp:docPr id="7" name="Picture 7"/>
@@ -2939,7 +3310,7 @@
           <w:noProof/>
         </w:rPr>
         <w:drawing>
-          <wp:inline distT="0" distB="0" distL="0" distR="0" wp14:anchorId="3C87B553" wp14:editId="0AEE5987">
+          <wp:inline distT="0" distB="0" distL="0" distR="0" wp14:anchorId="78BBF20C" wp14:editId="5D41A8EC">
             <wp:extent cx="2659380" cy="1699810"/>
             <wp:effectExtent l="0" t="0" r="7620" b="0"/>
             <wp:docPr id="8" name="Picture 8"/>
@@ -3057,7 +3428,7 @@
           <w:noProof/>
         </w:rPr>
         <w:drawing>
-          <wp:inline distT="0" distB="0" distL="0" distR="0" wp14:anchorId="5EB15A03" wp14:editId="414BDA43">
+          <wp:inline distT="0" distB="0" distL="0" distR="0" wp14:anchorId="3AFA5B99" wp14:editId="3198CBB5">
             <wp:extent cx="3322320" cy="2193985"/>
             <wp:effectExtent l="0" t="0" r="0" b="0"/>
             <wp:docPr id="9" name="Picture 9"/>
@@ -3699,7 +4070,7 @@
           <w:lang w:val="en-US"/>
         </w:rPr>
       </w:pPr>
-      <w:bookmarkStart w:id="4" w:name="_Toc124710017"/>
+      <w:bookmarkStart w:id="3" w:name="_Toc124710017"/>
       <w:r>
         <w:rPr>
           <w:lang w:val="en-US"/>
@@ -3721,284 +4092,270 @@
         </w:rPr>
         <w:t>. 5000 models.</w:t>
       </w:r>
+      <w:bookmarkEnd w:id="3"/>
+    </w:p>
+    <w:p>
+      <w:pPr>
+        <w:jc w:val="both"/>
+        <w:rPr>
+          <w:lang w:val="it-IT"/>
+        </w:rPr>
+      </w:pPr>
+      <w:proofErr w:type="spellStart"/>
+      <w:r>
+        <w:rPr>
+          <w:lang w:val="it-IT"/>
+        </w:rPr>
+        <w:t>Mislim</w:t>
+      </w:r>
+      <w:proofErr w:type="spellEnd"/>
+      <w:r>
+        <w:rPr>
+          <w:lang w:val="it-IT"/>
+        </w:rPr>
+        <w:t xml:space="preserve">, da </w:t>
+      </w:r>
+      <w:proofErr w:type="spellStart"/>
+      <w:r>
+        <w:rPr>
+          <w:lang w:val="it-IT"/>
+        </w:rPr>
+        <w:t>prejšnji</w:t>
+      </w:r>
+      <w:proofErr w:type="spellEnd"/>
+      <w:r>
+        <w:rPr>
+          <w:lang w:val="it-IT"/>
+        </w:rPr>
+        <w:t xml:space="preserve"> </w:t>
+      </w:r>
+      <w:proofErr w:type="spellStart"/>
+      <w:r>
+        <w:rPr>
+          <w:lang w:val="it-IT"/>
+        </w:rPr>
+        <w:t>princip</w:t>
+      </w:r>
+      <w:proofErr w:type="spellEnd"/>
+      <w:r>
+        <w:rPr>
+          <w:lang w:val="it-IT"/>
+        </w:rPr>
+        <w:t xml:space="preserve"> </w:t>
+      </w:r>
+      <w:proofErr w:type="spellStart"/>
+      <w:r>
+        <w:rPr>
+          <w:lang w:val="it-IT"/>
+        </w:rPr>
+        <w:t>kjer</w:t>
+      </w:r>
+      <w:proofErr w:type="spellEnd"/>
+      <w:r>
+        <w:rPr>
+          <w:lang w:val="it-IT"/>
+        </w:rPr>
+        <w:t xml:space="preserve"> so </w:t>
+      </w:r>
+      <w:proofErr w:type="spellStart"/>
+      <w:r>
+        <w:rPr>
+          <w:lang w:val="it-IT"/>
+        </w:rPr>
+        <w:t>vsi</w:t>
+      </w:r>
+      <w:proofErr w:type="spellEnd"/>
+      <w:r>
+        <w:rPr>
+          <w:lang w:val="it-IT"/>
+        </w:rPr>
+        <w:t xml:space="preserve"> </w:t>
+      </w:r>
+      <w:proofErr w:type="spellStart"/>
+      <w:r>
+        <w:rPr>
+          <w:lang w:val="it-IT"/>
+        </w:rPr>
+        <w:t>podatki</w:t>
+      </w:r>
+      <w:proofErr w:type="spellEnd"/>
+      <w:r>
+        <w:rPr>
+          <w:lang w:val="it-IT"/>
+        </w:rPr>
+        <w:t xml:space="preserve"> </w:t>
+      </w:r>
+      <w:proofErr w:type="spellStart"/>
+      <w:r>
+        <w:rPr>
+          <w:lang w:val="it-IT"/>
+        </w:rPr>
+        <w:t>združeni</w:t>
+      </w:r>
+      <w:proofErr w:type="spellEnd"/>
+      <w:r>
+        <w:rPr>
+          <w:lang w:val="it-IT"/>
+        </w:rPr>
+        <w:t xml:space="preserve"> ni </w:t>
+      </w:r>
+      <w:proofErr w:type="spellStart"/>
+      <w:r>
+        <w:rPr>
+          <w:lang w:val="it-IT"/>
+        </w:rPr>
+        <w:t>bil</w:t>
+      </w:r>
+      <w:proofErr w:type="spellEnd"/>
+      <w:r>
+        <w:rPr>
+          <w:lang w:val="it-IT"/>
+        </w:rPr>
+        <w:t xml:space="preserve"> </w:t>
+      </w:r>
+      <w:proofErr w:type="spellStart"/>
+      <w:r>
+        <w:rPr>
+          <w:lang w:val="it-IT"/>
+        </w:rPr>
+        <w:t>vredu</w:t>
+      </w:r>
+      <w:proofErr w:type="spellEnd"/>
+      <w:r>
+        <w:rPr>
+          <w:lang w:val="it-IT"/>
+        </w:rPr>
+        <w:t xml:space="preserve">. </w:t>
+      </w:r>
+      <w:proofErr w:type="spellStart"/>
+      <w:r>
+        <w:rPr>
+          <w:lang w:val="it-IT"/>
+        </w:rPr>
+        <w:t>Zato</w:t>
+      </w:r>
+      <w:proofErr w:type="spellEnd"/>
+      <w:r>
+        <w:rPr>
+          <w:lang w:val="it-IT"/>
+        </w:rPr>
+        <w:t xml:space="preserve"> </w:t>
+      </w:r>
+      <w:proofErr w:type="spellStart"/>
+      <w:r>
+        <w:rPr>
+          <w:lang w:val="it-IT"/>
+        </w:rPr>
+        <w:t>sem</w:t>
+      </w:r>
+      <w:proofErr w:type="spellEnd"/>
+      <w:r>
+        <w:rPr>
+          <w:lang w:val="it-IT"/>
+        </w:rPr>
+        <w:t xml:space="preserve"> </w:t>
+      </w:r>
+      <w:proofErr w:type="spellStart"/>
+      <w:r>
+        <w:rPr>
+          <w:lang w:val="it-IT"/>
+        </w:rPr>
+        <w:t>ponovno</w:t>
+      </w:r>
+      <w:proofErr w:type="spellEnd"/>
+      <w:r>
+        <w:rPr>
+          <w:lang w:val="it-IT"/>
+        </w:rPr>
+        <w:t xml:space="preserve"> </w:t>
+      </w:r>
+      <w:proofErr w:type="spellStart"/>
+      <w:r>
+        <w:rPr>
+          <w:lang w:val="it-IT"/>
+        </w:rPr>
+        <w:t>poizkusil</w:t>
+      </w:r>
+      <w:proofErr w:type="spellEnd"/>
+      <w:r>
+        <w:rPr>
+          <w:lang w:val="it-IT"/>
+        </w:rPr>
+        <w:t xml:space="preserve"> z </w:t>
+      </w:r>
+      <w:proofErr w:type="spellStart"/>
+      <w:r>
+        <w:rPr>
+          <w:lang w:val="it-IT"/>
+        </w:rPr>
+        <w:t>učenjem</w:t>
+      </w:r>
+      <w:proofErr w:type="spellEnd"/>
+      <w:r>
+        <w:rPr>
+          <w:lang w:val="it-IT"/>
+        </w:rPr>
+        <w:t xml:space="preserve"> </w:t>
+      </w:r>
+      <w:proofErr w:type="spellStart"/>
+      <w:r>
+        <w:rPr>
+          <w:lang w:val="it-IT"/>
+        </w:rPr>
+        <w:t>posebnega</w:t>
+      </w:r>
+      <w:proofErr w:type="spellEnd"/>
+      <w:r>
+        <w:rPr>
+          <w:lang w:val="it-IT"/>
+        </w:rPr>
+        <w:t xml:space="preserve"> </w:t>
+      </w:r>
+      <w:proofErr w:type="spellStart"/>
+      <w:r>
+        <w:rPr>
+          <w:lang w:val="it-IT"/>
+        </w:rPr>
+        <w:t>modela</w:t>
+      </w:r>
+      <w:proofErr w:type="spellEnd"/>
+      <w:r>
+        <w:rPr>
+          <w:lang w:val="it-IT"/>
+        </w:rPr>
+        <w:t xml:space="preserve"> za </w:t>
+      </w:r>
+      <w:proofErr w:type="spellStart"/>
+      <w:r>
+        <w:rPr>
+          <w:lang w:val="it-IT"/>
+        </w:rPr>
+        <w:t>vsak</w:t>
+      </w:r>
+      <w:proofErr w:type="spellEnd"/>
+      <w:r>
+        <w:rPr>
+          <w:lang w:val="it-IT"/>
+        </w:rPr>
+        <w:t xml:space="preserve"> x.</w:t>
+      </w:r>
+    </w:p>
+    <w:p>
+      <w:pPr>
+        <w:pStyle w:val="Heading2"/>
+        <w:jc w:val="both"/>
+        <w:rPr>
+          <w:lang w:val="en-US"/>
+        </w:rPr>
+      </w:pPr>
+      <w:bookmarkStart w:id="4" w:name="_Toc124710018"/>
+      <w:r>
+        <w:rPr>
+          <w:lang w:val="en-US"/>
+        </w:rPr>
+        <w:t>Machine learning process – for paper</w:t>
+      </w:r>
       <w:bookmarkEnd w:id="4"/>
-    </w:p>
-    <w:p>
-      <w:pPr>
-        <w:jc w:val="both"/>
-        <w:rPr>
-          <w:lang w:val="en-US"/>
-        </w:rPr>
-      </w:pPr>
-      <w:proofErr w:type="spellStart"/>
-      <w:r>
-        <w:rPr>
-          <w:lang w:val="en-US"/>
-        </w:rPr>
-        <w:t>Mislim</w:t>
-      </w:r>
-      <w:proofErr w:type="spellEnd"/>
-      <w:r>
-        <w:rPr>
-          <w:lang w:val="en-US"/>
-        </w:rPr>
-        <w:t xml:space="preserve">, da </w:t>
-      </w:r>
-      <w:proofErr w:type="spellStart"/>
-      <w:r>
-        <w:rPr>
-          <w:lang w:val="en-US"/>
-        </w:rPr>
-        <w:t>prejšnji</w:t>
-      </w:r>
-      <w:proofErr w:type="spellEnd"/>
-      <w:r>
-        <w:rPr>
-          <w:lang w:val="en-US"/>
-        </w:rPr>
-        <w:t xml:space="preserve"> </w:t>
-      </w:r>
-      <w:proofErr w:type="spellStart"/>
-      <w:r>
-        <w:rPr>
-          <w:lang w:val="en-US"/>
-        </w:rPr>
-        <w:t>princip</w:t>
-      </w:r>
-      <w:proofErr w:type="spellEnd"/>
-      <w:r>
-        <w:rPr>
-          <w:lang w:val="en-US"/>
-        </w:rPr>
-        <w:t xml:space="preserve"> </w:t>
-      </w:r>
-      <w:proofErr w:type="spellStart"/>
-      <w:r>
-        <w:rPr>
-          <w:lang w:val="en-US"/>
-        </w:rPr>
-        <w:t>kjer</w:t>
-      </w:r>
-      <w:proofErr w:type="spellEnd"/>
-      <w:r>
-        <w:rPr>
-          <w:lang w:val="en-US"/>
-        </w:rPr>
-        <w:t xml:space="preserve"> so </w:t>
-      </w:r>
-      <w:proofErr w:type="spellStart"/>
-      <w:r>
-        <w:rPr>
-          <w:lang w:val="en-US"/>
-        </w:rPr>
-        <w:t>vsi</w:t>
-      </w:r>
-      <w:proofErr w:type="spellEnd"/>
-      <w:r>
-        <w:rPr>
-          <w:lang w:val="en-US"/>
-        </w:rPr>
-        <w:t xml:space="preserve"> </w:t>
-      </w:r>
-      <w:proofErr w:type="spellStart"/>
-      <w:r>
-        <w:rPr>
-          <w:lang w:val="en-US"/>
-        </w:rPr>
-        <w:t>podatki</w:t>
-      </w:r>
-      <w:proofErr w:type="spellEnd"/>
-      <w:r>
-        <w:rPr>
-          <w:lang w:val="en-US"/>
-        </w:rPr>
-        <w:t xml:space="preserve"> </w:t>
-      </w:r>
-      <w:proofErr w:type="spellStart"/>
-      <w:r>
-        <w:rPr>
-          <w:lang w:val="en-US"/>
-        </w:rPr>
-        <w:t>združeni</w:t>
-      </w:r>
-      <w:proofErr w:type="spellEnd"/>
-      <w:r>
-        <w:rPr>
-          <w:lang w:val="en-US"/>
-        </w:rPr>
-        <w:t xml:space="preserve"> </w:t>
-      </w:r>
-      <w:proofErr w:type="spellStart"/>
-      <w:r>
-        <w:rPr>
-          <w:lang w:val="en-US"/>
-        </w:rPr>
-        <w:t>ni</w:t>
-      </w:r>
-      <w:proofErr w:type="spellEnd"/>
-      <w:r>
-        <w:rPr>
-          <w:lang w:val="en-US"/>
-        </w:rPr>
-        <w:t xml:space="preserve"> </w:t>
-      </w:r>
-      <w:proofErr w:type="spellStart"/>
-      <w:r>
-        <w:rPr>
-          <w:lang w:val="en-US"/>
-        </w:rPr>
-        <w:t>bil</w:t>
-      </w:r>
-      <w:proofErr w:type="spellEnd"/>
-      <w:r>
-        <w:rPr>
-          <w:lang w:val="en-US"/>
-        </w:rPr>
-        <w:t xml:space="preserve"> </w:t>
-      </w:r>
-      <w:proofErr w:type="spellStart"/>
-      <w:r>
-        <w:rPr>
-          <w:lang w:val="en-US"/>
-        </w:rPr>
-        <w:t>vredu</w:t>
-      </w:r>
-      <w:proofErr w:type="spellEnd"/>
-      <w:r>
-        <w:rPr>
-          <w:lang w:val="en-US"/>
-        </w:rPr>
-        <w:t xml:space="preserve">. </w:t>
-      </w:r>
-      <w:proofErr w:type="spellStart"/>
-      <w:r>
-        <w:rPr>
-          <w:lang w:val="en-US"/>
-        </w:rPr>
-        <w:t>Zato</w:t>
-      </w:r>
-      <w:proofErr w:type="spellEnd"/>
-      <w:r>
-        <w:rPr>
-          <w:lang w:val="en-US"/>
-        </w:rPr>
-        <w:t xml:space="preserve"> </w:t>
-      </w:r>
-      <w:proofErr w:type="spellStart"/>
-      <w:r>
-        <w:rPr>
-          <w:lang w:val="en-US"/>
-        </w:rPr>
-        <w:t>sem</w:t>
-      </w:r>
-      <w:proofErr w:type="spellEnd"/>
-      <w:r>
-        <w:rPr>
-          <w:lang w:val="en-US"/>
-        </w:rPr>
-        <w:t xml:space="preserve"> </w:t>
-      </w:r>
-      <w:proofErr w:type="spellStart"/>
-      <w:r>
-        <w:rPr>
-          <w:lang w:val="en-US"/>
-        </w:rPr>
-        <w:t>ponovno</w:t>
-      </w:r>
-      <w:proofErr w:type="spellEnd"/>
-      <w:r>
-        <w:rPr>
-          <w:lang w:val="en-US"/>
-        </w:rPr>
-        <w:t xml:space="preserve"> </w:t>
-      </w:r>
-      <w:proofErr w:type="spellStart"/>
-      <w:r>
-        <w:rPr>
-          <w:lang w:val="en-US"/>
-        </w:rPr>
-        <w:t>poizkusil</w:t>
-      </w:r>
-      <w:proofErr w:type="spellEnd"/>
-      <w:r>
-        <w:rPr>
-          <w:lang w:val="en-US"/>
-        </w:rPr>
-        <w:t xml:space="preserve"> z </w:t>
-      </w:r>
-      <w:proofErr w:type="spellStart"/>
-      <w:r>
-        <w:rPr>
-          <w:lang w:val="en-US"/>
-        </w:rPr>
-        <w:t>učenjem</w:t>
-      </w:r>
-      <w:proofErr w:type="spellEnd"/>
-      <w:r>
-        <w:rPr>
-          <w:lang w:val="en-US"/>
-        </w:rPr>
-        <w:t xml:space="preserve"> </w:t>
-      </w:r>
-      <w:proofErr w:type="spellStart"/>
-      <w:r>
-        <w:rPr>
-          <w:lang w:val="en-US"/>
-        </w:rPr>
-        <w:t>posebnega</w:t>
-      </w:r>
-      <w:proofErr w:type="spellEnd"/>
-      <w:r>
-        <w:rPr>
-          <w:lang w:val="en-US"/>
-        </w:rPr>
-        <w:t xml:space="preserve"> </w:t>
-      </w:r>
-      <w:proofErr w:type="spellStart"/>
-      <w:r>
-        <w:rPr>
-          <w:lang w:val="en-US"/>
-        </w:rPr>
-        <w:t>modela</w:t>
-      </w:r>
-      <w:proofErr w:type="spellEnd"/>
-      <w:r>
-        <w:rPr>
-          <w:lang w:val="en-US"/>
-        </w:rPr>
-        <w:t xml:space="preserve"> za </w:t>
-      </w:r>
-      <w:proofErr w:type="spellStart"/>
-      <w:r>
-        <w:rPr>
-          <w:lang w:val="en-US"/>
-        </w:rPr>
-        <w:t>vsak</w:t>
-      </w:r>
-      <w:proofErr w:type="spellEnd"/>
-      <w:r>
-        <w:rPr>
-          <w:lang w:val="en-US"/>
-        </w:rPr>
-        <w:t xml:space="preserve"> x.</w:t>
-      </w:r>
-    </w:p>
-    <w:p>
-      <w:pPr>
-        <w:pStyle w:val="Heading2"/>
-        <w:jc w:val="both"/>
-        <w:rPr>
-          <w:lang w:val="en-US"/>
-        </w:rPr>
-      </w:pPr>
-      <w:bookmarkStart w:id="5" w:name="_Toc124710018"/>
-      <w:r>
-        <w:rPr>
-          <w:lang w:val="en-US"/>
-        </w:rPr>
-        <w:t>Machine learning process – for paper</w:t>
-      </w:r>
-      <w:bookmarkEnd w:id="5"/>
     </w:p>
     <w:p>
       <w:pPr>
@@ -4223,7 +4580,7 @@
           <w:lang w:val="en-US"/>
         </w:rPr>
       </w:pPr>
-      <w:bookmarkStart w:id="6" w:name="_Toc124710019"/>
+      <w:bookmarkStart w:id="5" w:name="_Toc124710019"/>
       <w:proofErr w:type="spellStart"/>
       <w:r>
         <w:rPr>
@@ -4231,7 +4588,7 @@
         </w:rPr>
         <w:t>XGBoost</w:t>
       </w:r>
-      <w:bookmarkEnd w:id="6"/>
+      <w:bookmarkEnd w:id="5"/>
       <w:proofErr w:type="spellEnd"/>
     </w:p>
     <w:p>
@@ -4871,7 +5228,7 @@
           <w:lang w:val="en-US"/>
         </w:rPr>
       </w:pPr>
-      <w:bookmarkStart w:id="7" w:name="_Toc124710020"/>
+      <w:bookmarkStart w:id="6" w:name="_Toc124710020"/>
       <w:r>
         <w:rPr>
           <w:lang w:val="en-US"/>
@@ -4885,7 +5242,7 @@
         </w:rPr>
         <w:t>XGBoost</w:t>
       </w:r>
-      <w:bookmarkEnd w:id="7"/>
+      <w:bookmarkEnd w:id="6"/>
       <w:proofErr w:type="spellEnd"/>
     </w:p>
     <w:p>
@@ -5594,7 +5951,7 @@
           <w:lang w:eastAsia="sl-SI"/>
         </w:rPr>
         <w:drawing>
-          <wp:inline distT="0" distB="0" distL="0" distR="0" wp14:anchorId="113C4FD6" wp14:editId="51CF743F">
+          <wp:inline distT="0" distB="0" distL="0" distR="0" wp14:anchorId="4DCBB166" wp14:editId="1A617D4F">
             <wp:extent cx="4130911" cy="2727960"/>
             <wp:effectExtent l="0" t="0" r="3175" b="0"/>
             <wp:docPr id="28" name="Picture 28"/>
@@ -5699,7 +6056,7 @@
           <w:lang w:eastAsia="sl-SI"/>
         </w:rPr>
         <w:drawing>
-          <wp:inline distT="0" distB="0" distL="0" distR="0" wp14:anchorId="1EAB74DF" wp14:editId="32AF5CA3">
+          <wp:inline distT="0" distB="0" distL="0" distR="0" wp14:anchorId="2910FEB7" wp14:editId="0C08831B">
             <wp:extent cx="3636819" cy="2446084"/>
             <wp:effectExtent l="0" t="0" r="1905" b="0"/>
             <wp:docPr id="29" name="Picture 29"/>
@@ -5745,82 +6102,64 @@
       <w:proofErr w:type="spellStart"/>
       <w:r>
         <w:rPr>
-          <w:lang w:val="en-US"/>
+          <w:lang w:val="it-IT"/>
         </w:rPr>
         <w:t>Če</w:t>
       </w:r>
       <w:proofErr w:type="spellEnd"/>
       <w:r>
         <w:rPr>
-          <w:lang w:val="en-US"/>
+          <w:lang w:val="it-IT"/>
         </w:rPr>
         <w:t xml:space="preserve"> </w:t>
       </w:r>
       <w:proofErr w:type="spellStart"/>
       <w:r>
         <w:rPr>
-          <w:lang w:val="en-US"/>
+          <w:lang w:val="it-IT"/>
         </w:rPr>
         <w:t>izpustimo</w:t>
       </w:r>
       <w:proofErr w:type="spellEnd"/>
       <w:r>
         <w:rPr>
-          <w:lang w:val="en-US"/>
+          <w:lang w:val="it-IT"/>
         </w:rPr>
         <w:t xml:space="preserve"> </w:t>
       </w:r>
       <w:proofErr w:type="spellStart"/>
       <w:r>
         <w:rPr>
-          <w:lang w:val="en-US"/>
+          <w:lang w:val="it-IT"/>
         </w:rPr>
         <w:t>prvih</w:t>
       </w:r>
       <w:proofErr w:type="spellEnd"/>
       <w:r>
         <w:rPr>
-          <w:lang w:val="en-US"/>
-        </w:rPr>
-        <w:t xml:space="preserve"> 100 (</w:t>
-      </w:r>
-      <w:r>
-        <w:rPr>
-          <w:lang w:val="en-US"/>
-        </w:rPr>
-        <w:t>0.0052662</w:t>
-      </w:r>
-      <w:r>
-        <w:rPr>
-          <w:lang w:val="en-US"/>
-        </w:rPr>
-        <w:t xml:space="preserve"> m) in </w:t>
-      </w:r>
-      <w:proofErr w:type="spellStart"/>
-      <w:r>
-        <w:rPr>
-          <w:lang w:val="en-US"/>
+          <w:lang w:val="it-IT"/>
+        </w:rPr>
+        <w:t xml:space="preserve"> 100 (0.0052662 m) in </w:t>
+      </w:r>
+      <w:proofErr w:type="spellStart"/>
+      <w:r>
+        <w:rPr>
+          <w:lang w:val="it-IT"/>
         </w:rPr>
         <w:t>zadnjih</w:t>
       </w:r>
       <w:proofErr w:type="spellEnd"/>
       <w:r>
         <w:rPr>
-          <w:lang w:val="en-US"/>
-        </w:rPr>
-        <w:t xml:space="preserve"> 100 (</w:t>
-      </w:r>
-      <w:r>
-        <w:rPr>
-          <w:lang w:val="en-US"/>
-        </w:rPr>
-        <w:t>6.1783</w:t>
-      </w:r>
-      <w:r>
-        <w:rPr>
-          <w:lang w:val="en-US"/>
-        </w:rPr>
-        <w:t xml:space="preserve"> m). V </w:t>
+          <w:lang w:val="it-IT"/>
+        </w:rPr>
+        <w:t xml:space="preserve"> 100 (6.1783 m). </w:t>
+      </w:r>
+      <w:r>
+        <w:rPr>
+          <w:lang w:val="en-US"/>
+        </w:rPr>
+        <w:t xml:space="preserve">V </w:t>
       </w:r>
       <w:proofErr w:type="spellStart"/>
       <w:r>
@@ -5851,7 +6190,7 @@
         </w:rPr>
         <w:lastRenderedPageBreak/>
         <w:drawing>
-          <wp:inline distT="0" distB="0" distL="0" distR="0" wp14:anchorId="0C81B9F3" wp14:editId="67C765DC">
+          <wp:inline distT="0" distB="0" distL="0" distR="0" wp14:anchorId="3D9A675E" wp14:editId="677C62B4">
             <wp:extent cx="3006742" cy="2148840"/>
             <wp:effectExtent l="0" t="0" r="3175" b="3810"/>
             <wp:docPr id="30" name="Picture 30"/>
@@ -5892,14 +6231,14 @@
         <w:jc w:val="both"/>
         <w:rPr>
           <w:b/>
-          <w:lang w:val="en-US"/>
+          <w:lang w:val="it-IT"/>
         </w:rPr>
       </w:pPr>
       <w:proofErr w:type="spellStart"/>
       <w:r>
         <w:rPr>
           <w:b/>
-          <w:lang w:val="en-US"/>
+          <w:lang w:val="it-IT"/>
         </w:rPr>
         <w:t>Povprečje</w:t>
       </w:r>
@@ -5907,7 +6246,7 @@
       <w:r>
         <w:rPr>
           <w:b/>
-          <w:lang w:val="en-US"/>
+          <w:lang w:val="it-IT"/>
         </w:rPr>
         <w:t xml:space="preserve"> 2.23 %</w:t>
       </w:r>
@@ -5920,18 +6259,27 @@
           <w:lang w:val="en-US"/>
         </w:rPr>
       </w:pPr>
+      <w:proofErr w:type="spellStart"/>
       <w:r>
         <w:rPr>
           <w:b/>
-          <w:lang w:val="en-US"/>
-        </w:rPr>
-        <w:t xml:space="preserve">Problem, da </w:t>
-      </w:r>
-      <w:proofErr w:type="spellStart"/>
+          <w:lang w:val="it-IT"/>
+        </w:rPr>
+        <w:t>Problem</w:t>
+      </w:r>
+      <w:proofErr w:type="spellEnd"/>
       <w:r>
         <w:rPr>
           <w:b/>
-          <w:lang w:val="en-US"/>
+          <w:lang w:val="it-IT"/>
+        </w:rPr>
+        <w:t xml:space="preserve">, da </w:t>
+      </w:r>
+      <w:proofErr w:type="spellStart"/>
+      <w:r>
+        <w:rPr>
+          <w:b/>
+          <w:lang w:val="it-IT"/>
         </w:rPr>
         <w:t>sem</w:t>
       </w:r>
@@ -5939,7 +6287,7 @@
       <w:r>
         <w:rPr>
           <w:b/>
-          <w:lang w:val="en-US"/>
+          <w:lang w:val="it-IT"/>
         </w:rPr>
         <w:t xml:space="preserve"> </w:t>
       </w:r>
@@ -5947,7 +6295,7 @@
       <w:r>
         <w:rPr>
           <w:b/>
-          <w:lang w:val="en-US"/>
+          <w:lang w:val="it-IT"/>
         </w:rPr>
         <w:t>optimiral</w:t>
       </w:r>
@@ -5955,7 +6303,7 @@
       <w:r>
         <w:rPr>
           <w:b/>
-          <w:lang w:val="en-US"/>
+          <w:lang w:val="it-IT"/>
         </w:rPr>
         <w:t xml:space="preserve"> za </w:t>
       </w:r>
@@ -5963,7 +6311,7 @@
       <w:r>
         <w:rPr>
           <w:b/>
-          <w:lang w:val="en-US"/>
+          <w:lang w:val="it-IT"/>
         </w:rPr>
         <w:t>samo</w:t>
       </w:r>
@@ -5971,7 +6319,7 @@
       <w:r>
         <w:rPr>
           <w:b/>
-          <w:lang w:val="en-US"/>
+          <w:lang w:val="it-IT"/>
         </w:rPr>
         <w:t xml:space="preserve"> </w:t>
       </w:r>
@@ -5979,7 +6327,7 @@
       <w:r>
         <w:rPr>
           <w:b/>
-          <w:lang w:val="en-US"/>
+          <w:lang w:val="it-IT"/>
         </w:rPr>
         <w:t>eno</w:t>
       </w:r>
@@ -5987,7 +6335,7 @@
       <w:r>
         <w:rPr>
           <w:b/>
-          <w:lang w:val="en-US"/>
+          <w:lang w:val="it-IT"/>
         </w:rPr>
         <w:t xml:space="preserve"> </w:t>
       </w:r>
@@ -5995,7 +6343,7 @@
       <w:r>
         <w:rPr>
           <w:b/>
-          <w:lang w:val="en-US"/>
+          <w:lang w:val="it-IT"/>
         </w:rPr>
         <w:t>zadevo</w:t>
       </w:r>
@@ -6003,7 +6351,7 @@
       <w:r>
         <w:rPr>
           <w:b/>
-          <w:lang w:val="en-US"/>
+          <w:lang w:val="it-IT"/>
         </w:rPr>
         <w:t xml:space="preserve">. </w:t>
       </w:r>
@@ -6135,88 +6483,88 @@
           <w:lang w:val="en-US"/>
         </w:rPr>
       </w:pPr>
-      <w:bookmarkStart w:id="8" w:name="_Toc124710021"/>
+      <w:bookmarkStart w:id="7" w:name="_Toc124710021"/>
       <w:r>
         <w:rPr>
           <w:lang w:val="en-US"/>
         </w:rPr>
         <w:t>Finding smallest average relative error across all instances</w:t>
       </w:r>
-      <w:bookmarkEnd w:id="8"/>
-    </w:p>
-    <w:p>
-      <w:pPr>
-        <w:jc w:val="both"/>
-        <w:rPr>
-          <w:lang w:val="en-US"/>
-        </w:rPr>
-      </w:pPr>
-      <w:r>
-        <w:rPr>
-          <w:lang w:val="en-US"/>
+      <w:bookmarkEnd w:id="7"/>
+    </w:p>
+    <w:p>
+      <w:pPr>
+        <w:jc w:val="both"/>
+        <w:rPr>
+          <w:lang w:val="it-IT"/>
+        </w:rPr>
+      </w:pPr>
+      <w:r>
+        <w:rPr>
+          <w:lang w:val="it-IT"/>
         </w:rPr>
         <w:t xml:space="preserve">1296 </w:t>
       </w:r>
       <w:proofErr w:type="spellStart"/>
       <w:r>
         <w:rPr>
-          <w:lang w:val="en-US"/>
+          <w:lang w:val="it-IT"/>
         </w:rPr>
         <w:t>kombinacij</w:t>
       </w:r>
       <w:proofErr w:type="spellEnd"/>
       <w:r>
         <w:rPr>
-          <w:lang w:val="en-US"/>
+          <w:lang w:val="it-IT"/>
         </w:rPr>
         <w:t xml:space="preserve"> – za </w:t>
       </w:r>
       <w:proofErr w:type="spellStart"/>
       <w:r>
         <w:rPr>
-          <w:lang w:val="en-US"/>
+          <w:lang w:val="it-IT"/>
         </w:rPr>
         <w:t>vse</w:t>
       </w:r>
       <w:proofErr w:type="spellEnd"/>
       <w:r>
         <w:rPr>
-          <w:lang w:val="en-US"/>
+          <w:lang w:val="it-IT"/>
         </w:rPr>
         <w:t xml:space="preserve">, </w:t>
       </w:r>
       <w:proofErr w:type="spellStart"/>
       <w:r>
         <w:rPr>
-          <w:lang w:val="en-US"/>
+          <w:lang w:val="it-IT"/>
         </w:rPr>
         <w:t>povprečna</w:t>
       </w:r>
       <w:proofErr w:type="spellEnd"/>
       <w:r>
         <w:rPr>
-          <w:lang w:val="en-US"/>
+          <w:lang w:val="it-IT"/>
         </w:rPr>
         <w:t xml:space="preserve"> </w:t>
       </w:r>
       <w:proofErr w:type="spellStart"/>
       <w:r>
         <w:rPr>
-          <w:lang w:val="en-US"/>
+          <w:lang w:val="it-IT"/>
         </w:rPr>
         <w:t>relavitna</w:t>
       </w:r>
       <w:proofErr w:type="spellEnd"/>
       <w:r>
         <w:rPr>
-          <w:lang w:val="en-US"/>
+          <w:lang w:val="it-IT"/>
         </w:rPr>
         <w:t xml:space="preserve"> </w:t>
       </w:r>
       <w:proofErr w:type="spellStart"/>
       <w:r>
         <w:rPr>
-          <w:lang w:val="en-US"/>
+          <w:lang w:val="it-IT"/>
         </w:rPr>
         <w:t>napaka</w:t>
       </w:r>
@@ -6226,83 +6574,83 @@
       <w:pPr>
         <w:jc w:val="both"/>
         <w:rPr>
-          <w:lang w:val="en-US"/>
-        </w:rPr>
-      </w:pPr>
-      <w:proofErr w:type="spellStart"/>
-      <w:r>
-        <w:rPr>
-          <w:lang w:val="en-US"/>
+          <w:lang w:val="it-IT"/>
+        </w:rPr>
+      </w:pPr>
+      <w:proofErr w:type="spellStart"/>
+      <w:r>
+        <w:rPr>
+          <w:lang w:val="it-IT"/>
         </w:rPr>
         <w:t>Spodaj</w:t>
       </w:r>
       <w:proofErr w:type="spellEnd"/>
       <w:r>
         <w:rPr>
-          <w:lang w:val="en-US"/>
+          <w:lang w:val="it-IT"/>
         </w:rPr>
         <w:t xml:space="preserve"> so </w:t>
       </w:r>
       <w:proofErr w:type="spellStart"/>
       <w:r>
         <w:rPr>
-          <w:lang w:val="en-US"/>
+          <w:lang w:val="it-IT"/>
         </w:rPr>
         <w:t>prikazani</w:t>
       </w:r>
       <w:proofErr w:type="spellEnd"/>
       <w:r>
         <w:rPr>
-          <w:lang w:val="en-US"/>
+          <w:lang w:val="it-IT"/>
         </w:rPr>
         <w:t xml:space="preserve"> </w:t>
       </w:r>
       <w:proofErr w:type="spellStart"/>
       <w:r>
         <w:rPr>
-          <w:lang w:val="en-US"/>
+          <w:lang w:val="it-IT"/>
         </w:rPr>
         <w:t>nekatere</w:t>
       </w:r>
       <w:proofErr w:type="spellEnd"/>
       <w:r>
         <w:rPr>
-          <w:lang w:val="en-US"/>
+          <w:lang w:val="it-IT"/>
         </w:rPr>
         <w:t xml:space="preserve"> </w:t>
       </w:r>
       <w:proofErr w:type="spellStart"/>
       <w:r>
         <w:rPr>
-          <w:lang w:val="en-US"/>
+          <w:lang w:val="it-IT"/>
         </w:rPr>
         <w:t>najboljše</w:t>
       </w:r>
       <w:proofErr w:type="spellEnd"/>
       <w:r>
         <w:rPr>
-          <w:lang w:val="en-US"/>
+          <w:lang w:val="it-IT"/>
         </w:rPr>
         <w:t xml:space="preserve"> </w:t>
       </w:r>
       <w:proofErr w:type="spellStart"/>
       <w:r>
         <w:rPr>
-          <w:lang w:val="en-US"/>
+          <w:lang w:val="it-IT"/>
         </w:rPr>
         <w:t>kombinacije</w:t>
       </w:r>
       <w:proofErr w:type="spellEnd"/>
       <w:r>
         <w:rPr>
-          <w:lang w:val="en-US"/>
+          <w:lang w:val="it-IT"/>
         </w:rPr>
         <w:t xml:space="preserve"> </w:t>
       </w:r>
       <w:proofErr w:type="spellStart"/>
       <w:r>
         <w:rPr>
-          <w:lang w:val="en-US"/>
+          <w:lang w:val="it-IT"/>
         </w:rPr>
         <w:t>parametrov</w:t>
       </w:r>
@@ -6321,7 +6669,7 @@
           <w:lang w:val="en-US"/>
         </w:rPr>
         <w:drawing>
-          <wp:inline distT="0" distB="0" distL="0" distR="0" wp14:anchorId="2FB3F2D3" wp14:editId="2577548F">
+          <wp:inline distT="0" distB="0" distL="0" distR="0" wp14:anchorId="29E38043" wp14:editId="17BC6142">
             <wp:extent cx="3371661" cy="2682240"/>
             <wp:effectExtent l="0" t="0" r="635" b="3810"/>
             <wp:docPr id="33" name="Picture 33"/>
@@ -6483,8 +6831,8 @@
           <w:lang w:val="en-US"/>
         </w:rPr>
       </w:pPr>
-      <w:bookmarkStart w:id="9" w:name="_Ref124709946"/>
-      <w:bookmarkStart w:id="10" w:name="_Toc124710022"/>
+      <w:bookmarkStart w:id="8" w:name="_Ref124709946"/>
+      <w:bookmarkStart w:id="9" w:name="_Toc124710022"/>
       <w:proofErr w:type="spellStart"/>
       <w:r>
         <w:rPr>
@@ -6493,8 +6841,8 @@
         <w:lastRenderedPageBreak/>
         <w:t>Slike</w:t>
       </w:r>
+      <w:bookmarkEnd w:id="8"/>
       <w:bookmarkEnd w:id="9"/>
-      <w:bookmarkEnd w:id="10"/>
       <w:proofErr w:type="spellEnd"/>
     </w:p>
     <w:p>
@@ -6512,7 +6860,7 @@
           <w:lang w:eastAsia="sl-SI"/>
         </w:rPr>
         <w:drawing>
-          <wp:inline distT="0" distB="0" distL="0" distR="0" wp14:anchorId="6DF3A57F" wp14:editId="3720F824">
+          <wp:inline distT="0" distB="0" distL="0" distR="0" wp14:anchorId="30EBEF6D" wp14:editId="664D0941">
             <wp:extent cx="2715126" cy="1800000"/>
             <wp:effectExtent l="0" t="0" r="0" b="0"/>
             <wp:docPr id="27" name="Picture 27" descr="D:\ML_FUSION\slike\best\Figure 2023-01-15 190012 (20).png"/>
@@ -6567,7 +6915,7 @@
           <w:lang w:eastAsia="sl-SI"/>
         </w:rPr>
         <w:drawing>
-          <wp:inline distT="0" distB="0" distL="0" distR="0" wp14:anchorId="06DC526D" wp14:editId="4D52CECD">
+          <wp:inline distT="0" distB="0" distL="0" distR="0" wp14:anchorId="3468E897" wp14:editId="37AFCADD">
             <wp:extent cx="2715126" cy="1800000"/>
             <wp:effectExtent l="0" t="0" r="0" b="0"/>
             <wp:docPr id="26" name="Picture 26" descr="D:\ML_FUSION\slike\best\Figure 2023-01-15 190012 (19).png"/>
@@ -6622,7 +6970,7 @@
           <w:lang w:eastAsia="sl-SI"/>
         </w:rPr>
         <w:drawing>
-          <wp:inline distT="0" distB="0" distL="0" distR="0" wp14:anchorId="7CD478F1" wp14:editId="7E30BA05">
+          <wp:inline distT="0" distB="0" distL="0" distR="0" wp14:anchorId="6E064A3D" wp14:editId="025AEAB8">
             <wp:extent cx="2715126" cy="1800000"/>
             <wp:effectExtent l="0" t="0" r="0" b="0"/>
             <wp:docPr id="25" name="Picture 25" descr="D:\ML_FUSION\slike\best\Figure 2023-01-15 190012 (18).png"/>
@@ -6677,7 +7025,7 @@
           <w:lang w:eastAsia="sl-SI"/>
         </w:rPr>
         <w:drawing>
-          <wp:inline distT="0" distB="0" distL="0" distR="0" wp14:anchorId="2E5D576A" wp14:editId="4DEF5240">
+          <wp:inline distT="0" distB="0" distL="0" distR="0" wp14:anchorId="74EB3F53" wp14:editId="7FE952FB">
             <wp:extent cx="2715126" cy="1800000"/>
             <wp:effectExtent l="0" t="0" r="0" b="0"/>
             <wp:docPr id="24" name="Picture 24" descr="D:\ML_FUSION\slike\best\Figure 2023-01-15 190012 (17).png"/>
@@ -6732,7 +7080,7 @@
           <w:lang w:eastAsia="sl-SI"/>
         </w:rPr>
         <w:drawing>
-          <wp:inline distT="0" distB="0" distL="0" distR="0" wp14:anchorId="71334BCC" wp14:editId="57EFB630">
+          <wp:inline distT="0" distB="0" distL="0" distR="0" wp14:anchorId="35215375" wp14:editId="5A8B751C">
             <wp:extent cx="2715126" cy="1800000"/>
             <wp:effectExtent l="0" t="0" r="0" b="0"/>
             <wp:docPr id="23" name="Picture 23" descr="D:\ML_FUSION\slike\best\Figure 2023-01-15 190012 (16).png"/>
@@ -6787,7 +7135,7 @@
           <w:lang w:eastAsia="sl-SI"/>
         </w:rPr>
         <w:drawing>
-          <wp:inline distT="0" distB="0" distL="0" distR="0" wp14:anchorId="222D2AA1" wp14:editId="39C91823">
+          <wp:inline distT="0" distB="0" distL="0" distR="0" wp14:anchorId="3318A98F" wp14:editId="542DAC7D">
             <wp:extent cx="2692500" cy="1800000"/>
             <wp:effectExtent l="0" t="0" r="0" b="0"/>
             <wp:docPr id="22" name="Picture 22" descr="D:\ML_FUSION\slike\best\Figure 2023-01-15 190012 (15).png"/>
@@ -6842,7 +7190,7 @@
           <w:lang w:eastAsia="sl-SI"/>
         </w:rPr>
         <w:drawing>
-          <wp:inline distT="0" distB="0" distL="0" distR="0" wp14:anchorId="72AFD2A6" wp14:editId="5E3125A3">
+          <wp:inline distT="0" distB="0" distL="0" distR="0" wp14:anchorId="773F1392" wp14:editId="49DEB1EA">
             <wp:extent cx="2715126" cy="1800000"/>
             <wp:effectExtent l="0" t="0" r="0" b="0"/>
             <wp:docPr id="21" name="Picture 21" descr="D:\ML_FUSION\slike\best\Figure 2023-01-15 190012 (14).png"/>
@@ -6897,7 +7245,7 @@
           <w:lang w:eastAsia="sl-SI"/>
         </w:rPr>
         <w:drawing>
-          <wp:inline distT="0" distB="0" distL="0" distR="0" wp14:anchorId="1E7DB775" wp14:editId="57F3C3CB">
+          <wp:inline distT="0" distB="0" distL="0" distR="0" wp14:anchorId="7F5C2ACE" wp14:editId="0DE32803">
             <wp:extent cx="2715126" cy="1800000"/>
             <wp:effectExtent l="0" t="0" r="0" b="0"/>
             <wp:docPr id="20" name="Picture 20" descr="D:\ML_FUSION\slike\best\Figure 2023-01-15 190012 (13).png"/>
@@ -6953,7 +7301,7 @@
         </w:rPr>
         <w:lastRenderedPageBreak/>
         <w:drawing>
-          <wp:inline distT="0" distB="0" distL="0" distR="0" wp14:anchorId="3DAB16BE" wp14:editId="67944240">
+          <wp:inline distT="0" distB="0" distL="0" distR="0" wp14:anchorId="5E82A247" wp14:editId="5498578E">
             <wp:extent cx="2715126" cy="1800000"/>
             <wp:effectExtent l="0" t="0" r="0" b="0"/>
             <wp:docPr id="19" name="Picture 19" descr="D:\ML_FUSION\slike\best\Figure 2023-01-15 190012 (12).png"/>
@@ -7008,7 +7356,7 @@
           <w:lang w:eastAsia="sl-SI"/>
         </w:rPr>
         <w:drawing>
-          <wp:inline distT="0" distB="0" distL="0" distR="0" wp14:anchorId="3DBE792D" wp14:editId="4F3B8AB7">
+          <wp:inline distT="0" distB="0" distL="0" distR="0" wp14:anchorId="7363D3A6" wp14:editId="57BB8B2D">
             <wp:extent cx="2715126" cy="1800000"/>
             <wp:effectExtent l="0" t="0" r="0" b="0"/>
             <wp:docPr id="18" name="Picture 18" descr="D:\ML_FUSION\slike\best\Figure 2023-01-15 190012 (11).png"/>
@@ -7063,7 +7411,7 @@
           <w:lang w:eastAsia="sl-SI"/>
         </w:rPr>
         <w:drawing>
-          <wp:inline distT="0" distB="0" distL="0" distR="0" wp14:anchorId="3A456061" wp14:editId="128F312C">
+          <wp:inline distT="0" distB="0" distL="0" distR="0" wp14:anchorId="50D73190" wp14:editId="6A953096">
             <wp:extent cx="2715126" cy="1800000"/>
             <wp:effectExtent l="0" t="0" r="0" b="0"/>
             <wp:docPr id="17" name="Picture 17" descr="D:\ML_FUSION\slike\best\Figure 2023-01-15 190012 (10).png"/>
@@ -7118,7 +7466,7 @@
           <w:lang w:eastAsia="sl-SI"/>
         </w:rPr>
         <w:drawing>
-          <wp:inline distT="0" distB="0" distL="0" distR="0" wp14:anchorId="1A5E26D9" wp14:editId="29051FB6">
+          <wp:inline distT="0" distB="0" distL="0" distR="0" wp14:anchorId="7875CB12" wp14:editId="59FC76E9">
             <wp:extent cx="2715126" cy="1800000"/>
             <wp:effectExtent l="0" t="0" r="0" b="0"/>
             <wp:docPr id="16" name="Picture 16" descr="D:\ML_FUSION\slike\best\Figure 2023-01-15 190012 (9).png"/>
@@ -7173,7 +7521,7 @@
           <w:lang w:eastAsia="sl-SI"/>
         </w:rPr>
         <w:drawing>
-          <wp:inline distT="0" distB="0" distL="0" distR="0" wp14:anchorId="449E4A88" wp14:editId="079E0CD7">
+          <wp:inline distT="0" distB="0" distL="0" distR="0" wp14:anchorId="456AAEC6" wp14:editId="28BFAB83">
             <wp:extent cx="2715126" cy="1800000"/>
             <wp:effectExtent l="0" t="0" r="0" b="0"/>
             <wp:docPr id="15" name="Picture 15" descr="D:\ML_FUSION\slike\best\Figure 2023-01-15 190012 (8).png"/>
@@ -7228,7 +7576,7 @@
           <w:lang w:eastAsia="sl-SI"/>
         </w:rPr>
         <w:drawing>
-          <wp:inline distT="0" distB="0" distL="0" distR="0" wp14:anchorId="555F47E1" wp14:editId="43557049">
+          <wp:inline distT="0" distB="0" distL="0" distR="0" wp14:anchorId="5C23824D" wp14:editId="594AA946">
             <wp:extent cx="2715126" cy="1800000"/>
             <wp:effectExtent l="0" t="0" r="0" b="0"/>
             <wp:docPr id="14" name="Picture 14" descr="D:\ML_FUSION\slike\best\Figure 2023-01-15 190012 (7).png"/>
@@ -7283,7 +7631,7 @@
           <w:lang w:eastAsia="sl-SI"/>
         </w:rPr>
         <w:drawing>
-          <wp:inline distT="0" distB="0" distL="0" distR="0" wp14:anchorId="3FC1696D" wp14:editId="79F64A51">
+          <wp:inline distT="0" distB="0" distL="0" distR="0" wp14:anchorId="204CD273" wp14:editId="3E324E75">
             <wp:extent cx="2715126" cy="1800000"/>
             <wp:effectExtent l="0" t="0" r="0" b="0"/>
             <wp:docPr id="13" name="Picture 13" descr="D:\ML_FUSION\slike\best\Figure 2023-01-15 190012 (6).png"/>
@@ -7338,7 +7686,7 @@
           <w:lang w:eastAsia="sl-SI"/>
         </w:rPr>
         <w:drawing>
-          <wp:inline distT="0" distB="0" distL="0" distR="0" wp14:anchorId="788E0FD1" wp14:editId="7D01B1A5">
+          <wp:inline distT="0" distB="0" distL="0" distR="0" wp14:anchorId="2AF8BFB0" wp14:editId="23DE8CF8">
             <wp:extent cx="2673873" cy="1800000"/>
             <wp:effectExtent l="0" t="0" r="0" b="0"/>
             <wp:docPr id="12" name="Picture 12" descr="D:\ML_FUSION\slike\best\Figure 2023-01-15 190012 (5).png"/>
@@ -7394,7 +7742,7 @@
         </w:rPr>
         <w:lastRenderedPageBreak/>
         <w:drawing>
-          <wp:inline distT="0" distB="0" distL="0" distR="0" wp14:anchorId="4508F65C" wp14:editId="03E00529">
+          <wp:inline distT="0" distB="0" distL="0" distR="0" wp14:anchorId="2BD2CB41" wp14:editId="50CC4930">
             <wp:extent cx="2715126" cy="1800000"/>
             <wp:effectExtent l="0" t="0" r="0" b="0"/>
             <wp:docPr id="11" name="Picture 11" descr="D:\ML_FUSION\slike\best\Figure 2023-01-15 190012 (4).png"/>
@@ -7449,7 +7797,7 @@
           <w:lang w:eastAsia="sl-SI"/>
         </w:rPr>
         <w:drawing>
-          <wp:inline distT="0" distB="0" distL="0" distR="0" wp14:anchorId="4432B249" wp14:editId="67EE83CB">
+          <wp:inline distT="0" distB="0" distL="0" distR="0" wp14:anchorId="4820A8B4" wp14:editId="27F4DB4E">
             <wp:extent cx="2730252" cy="1800000"/>
             <wp:effectExtent l="0" t="0" r="0" b="0"/>
             <wp:docPr id="10" name="Picture 10" descr="D:\ML_FUSION\slike\best\Figure 2023-01-15 190012 (3).png"/>
@@ -7504,7 +7852,7 @@
           <w:lang w:eastAsia="sl-SI"/>
         </w:rPr>
         <w:drawing>
-          <wp:inline distT="0" distB="0" distL="0" distR="0" wp14:anchorId="4442E474" wp14:editId="55430A95">
+          <wp:inline distT="0" distB="0" distL="0" distR="0" wp14:anchorId="778E17F9" wp14:editId="213AA717">
             <wp:extent cx="2692500" cy="1800000"/>
             <wp:effectExtent l="0" t="0" r="0" b="0"/>
             <wp:docPr id="34" name="Picture 34" descr="D:\ML_FUSION\slike\best\Figure 2023-01-15 190012 (2).png"/>
@@ -7559,7 +7907,7 @@
           <w:lang w:eastAsia="sl-SI"/>
         </w:rPr>
         <w:drawing>
-          <wp:inline distT="0" distB="0" distL="0" distR="0" wp14:anchorId="07F9EB2C" wp14:editId="19BF9FD3">
+          <wp:inline distT="0" distB="0" distL="0" distR="0" wp14:anchorId="6228EC1A" wp14:editId="56F69DFA">
             <wp:extent cx="2730252" cy="1800000"/>
             <wp:effectExtent l="0" t="0" r="0" b="0"/>
             <wp:docPr id="35" name="Picture 35" descr="D:\ML_FUSION\slike\best\Figure 2023-01-15 190012 (1).png"/>
@@ -7614,7 +7962,7 @@
           <w:lang w:eastAsia="sl-SI"/>
         </w:rPr>
         <w:drawing>
-          <wp:inline distT="0" distB="0" distL="0" distR="0" wp14:anchorId="676314E7" wp14:editId="5F25C50C">
+          <wp:inline distT="0" distB="0" distL="0" distR="0" wp14:anchorId="4E175550" wp14:editId="7030C191">
             <wp:extent cx="2715126" cy="1800000"/>
             <wp:effectExtent l="0" t="0" r="0" b="0"/>
             <wp:docPr id="36" name="Picture 36" descr="D:\ML_FUSION\slike\best\Figure 2023-01-15 190012 (0).png"/>
@@ -7684,89 +8032,89 @@
         <w:spacing w:after="0"/>
         <w:jc w:val="both"/>
         <w:rPr>
-          <w:lang w:val="en-US"/>
-        </w:rPr>
-      </w:pPr>
-      <w:r>
-        <w:rPr>
-          <w:lang w:val="en-US"/>
+          <w:lang w:val="it-IT"/>
+        </w:rPr>
+      </w:pPr>
+      <w:r>
+        <w:rPr>
+          <w:lang w:val="it-IT"/>
         </w:rPr>
         <w:t xml:space="preserve">Bo </w:t>
       </w:r>
       <w:proofErr w:type="spellStart"/>
       <w:r>
         <w:rPr>
-          <w:lang w:val="en-US"/>
+          <w:lang w:val="it-IT"/>
         </w:rPr>
         <w:t>potrebno</w:t>
       </w:r>
       <w:proofErr w:type="spellEnd"/>
       <w:r>
         <w:rPr>
-          <w:lang w:val="en-US"/>
+          <w:lang w:val="it-IT"/>
         </w:rPr>
         <w:t xml:space="preserve"> </w:t>
       </w:r>
       <w:proofErr w:type="spellStart"/>
       <w:r>
         <w:rPr>
-          <w:lang w:val="en-US"/>
+          <w:lang w:val="it-IT"/>
         </w:rPr>
         <w:t>določiti</w:t>
       </w:r>
       <w:proofErr w:type="spellEnd"/>
       <w:r>
         <w:rPr>
-          <w:lang w:val="en-US"/>
+          <w:lang w:val="it-IT"/>
         </w:rPr>
         <w:t xml:space="preserve"> </w:t>
       </w:r>
       <w:proofErr w:type="spellStart"/>
       <w:r>
         <w:rPr>
-          <w:lang w:val="en-US"/>
+          <w:lang w:val="it-IT"/>
         </w:rPr>
         <w:t>najboljše</w:t>
       </w:r>
       <w:proofErr w:type="spellEnd"/>
       <w:r>
         <w:rPr>
-          <w:lang w:val="en-US"/>
+          <w:lang w:val="it-IT"/>
         </w:rPr>
         <w:t xml:space="preserve"> </w:t>
       </w:r>
       <w:proofErr w:type="spellStart"/>
       <w:r>
         <w:rPr>
-          <w:lang w:val="en-US"/>
+          <w:lang w:val="it-IT"/>
         </w:rPr>
         <w:t>hyperparametre</w:t>
       </w:r>
       <w:proofErr w:type="spellEnd"/>
       <w:r>
         <w:rPr>
-          <w:lang w:val="en-US"/>
+          <w:lang w:val="it-IT"/>
         </w:rPr>
         <w:t xml:space="preserve"> za </w:t>
       </w:r>
       <w:proofErr w:type="spellStart"/>
       <w:r>
         <w:rPr>
-          <w:lang w:val="en-US"/>
+          <w:lang w:val="it-IT"/>
         </w:rPr>
         <w:t>vsako</w:t>
       </w:r>
       <w:proofErr w:type="spellEnd"/>
       <w:r>
         <w:rPr>
-          <w:lang w:val="en-US"/>
+          <w:lang w:val="it-IT"/>
         </w:rPr>
         <w:t xml:space="preserve"> target </w:t>
       </w:r>
       <w:proofErr w:type="spellStart"/>
       <w:r>
         <w:rPr>
-          <w:lang w:val="en-US"/>
+          <w:lang w:val="it-IT"/>
         </w:rPr>
         <w:t>funkcijo</w:t>
       </w:r>
@@ -7777,7 +8125,7 @@
         <w:spacing w:after="0"/>
         <w:jc w:val="both"/>
         <w:rPr>
-          <w:lang w:val="en-US"/>
+          <w:lang w:val="it-IT"/>
         </w:rPr>
       </w:pPr>
     </w:p>
@@ -7786,26 +8134,26 @@
         <w:spacing w:after="0"/>
         <w:jc w:val="both"/>
         <w:rPr>
-          <w:lang w:val="en-US"/>
-        </w:rPr>
-      </w:pPr>
-      <w:r>
-        <w:rPr>
-          <w:lang w:val="en-US"/>
+          <w:lang w:val="it-IT"/>
+        </w:rPr>
+      </w:pPr>
+      <w:r>
+        <w:rPr>
+          <w:lang w:val="it-IT"/>
         </w:rPr>
         <w:t xml:space="preserve">ne – </w:t>
       </w:r>
       <w:proofErr w:type="spellStart"/>
       <w:r>
         <w:rPr>
-          <w:lang w:val="en-US"/>
+          <w:lang w:val="it-IT"/>
         </w:rPr>
         <w:t>napaka</w:t>
       </w:r>
       <w:proofErr w:type="spellEnd"/>
       <w:r>
         <w:rPr>
-          <w:lang w:val="en-US"/>
+          <w:lang w:val="it-IT"/>
         </w:rPr>
         <w:t xml:space="preserve"> 46%</w:t>
       </w:r>
@@ -7815,26 +8163,26 @@
         <w:spacing w:after="0"/>
         <w:jc w:val="both"/>
         <w:rPr>
-          <w:lang w:val="en-US"/>
-        </w:rPr>
-      </w:pPr>
-      <w:r>
-        <w:rPr>
-          <w:lang w:val="en-US"/>
+          <w:lang w:val="it-IT"/>
+        </w:rPr>
+      </w:pPr>
+      <w:r>
+        <w:rPr>
+          <w:lang w:val="it-IT"/>
         </w:rPr>
         <w:t xml:space="preserve">E – </w:t>
       </w:r>
       <w:proofErr w:type="spellStart"/>
       <w:r>
         <w:rPr>
-          <w:lang w:val="en-US"/>
+          <w:lang w:val="it-IT"/>
         </w:rPr>
         <w:t>napak</w:t>
       </w:r>
       <w:proofErr w:type="spellEnd"/>
       <w:r>
         <w:rPr>
-          <w:lang w:val="en-US"/>
+          <w:lang w:val="it-IT"/>
         </w:rPr>
         <w:t xml:space="preserve"> 233%</w:t>
       </w:r>
@@ -7844,12 +8192,12 @@
         <w:spacing w:after="0"/>
         <w:jc w:val="both"/>
         <w:rPr>
-          <w:lang w:val="en-US"/>
-        </w:rPr>
-      </w:pPr>
-      <w:r>
-        <w:rPr>
-          <w:lang w:val="en-US"/>
+          <w:lang w:val="it-IT"/>
+        </w:rPr>
+      </w:pPr>
+      <w:r>
+        <w:rPr>
+          <w:lang w:val="it-IT"/>
         </w:rPr>
         <w:t>Ni – 47%</w:t>
       </w:r>
@@ -7859,20 +8207,20 @@
         <w:spacing w:after="0"/>
         <w:jc w:val="both"/>
         <w:rPr>
-          <w:lang w:val="en-US"/>
-        </w:rPr>
-      </w:pPr>
-      <w:proofErr w:type="spellStart"/>
-      <w:r>
-        <w:rPr>
-          <w:lang w:val="en-US"/>
+          <w:lang w:val="it-IT"/>
+        </w:rPr>
+      </w:pPr>
+      <w:proofErr w:type="spellStart"/>
+      <w:r>
+        <w:rPr>
+          <w:lang w:val="it-IT"/>
         </w:rPr>
         <w:t>nn</w:t>
       </w:r>
       <w:proofErr w:type="spellEnd"/>
       <w:r>
         <w:rPr>
-          <w:lang w:val="en-US"/>
+          <w:lang w:val="it-IT"/>
         </w:rPr>
         <w:t>- 140</w:t>
       </w:r>
@@ -7882,22 +8230,14 @@
         <w:spacing w:after="0"/>
         <w:jc w:val="both"/>
         <w:rPr>
-          <w:lang w:val="en-US"/>
-        </w:rPr>
-      </w:pPr>
-      <w:proofErr w:type="spellStart"/>
-      <w:r>
-        <w:rPr>
-          <w:lang w:val="en-US"/>
-        </w:rPr>
-        <w:t>Te</w:t>
-      </w:r>
-      <w:proofErr w:type="spellEnd"/>
-      <w:r>
-        <w:rPr>
-          <w:lang w:val="en-US"/>
-        </w:rPr>
-        <w:t xml:space="preserve"> – 18%</w:t>
+          <w:lang w:val="it-IT"/>
+        </w:rPr>
+      </w:pPr>
+      <w:r>
+        <w:rPr>
+          <w:lang w:val="it-IT"/>
+        </w:rPr>
+        <w:t>Te – 18%</w:t>
       </w:r>
     </w:p>
     <w:p>
@@ -7905,22 +8245,14 @@
         <w:spacing w:after="0"/>
         <w:jc w:val="both"/>
         <w:rPr>
-          <w:lang w:val="en-US"/>
-        </w:rPr>
-      </w:pPr>
-      <w:proofErr w:type="spellStart"/>
-      <w:r>
-        <w:rPr>
-          <w:lang w:val="en-US"/>
-        </w:rPr>
-        <w:t>Ti</w:t>
-      </w:r>
-      <w:proofErr w:type="spellEnd"/>
-      <w:r>
-        <w:rPr>
-          <w:lang w:val="en-US"/>
-        </w:rPr>
-        <w:t xml:space="preserve"> – 15,3%</w:t>
+          <w:lang w:val="it-IT"/>
+        </w:rPr>
+      </w:pPr>
+      <w:r>
+        <w:rPr>
+          <w:lang w:val="it-IT"/>
+        </w:rPr>
+        <w:t>Ti – 15,3%</w:t>
       </w:r>
     </w:p>
     <w:p>
@@ -7928,12 +8260,12 @@
         <w:spacing w:after="0"/>
         <w:jc w:val="both"/>
         <w:rPr>
-          <w:lang w:val="en-US"/>
-        </w:rPr>
-      </w:pPr>
-      <w:r>
-        <w:rPr>
-          <w:lang w:val="en-US"/>
+          <w:lang w:val="it-IT"/>
+        </w:rPr>
+      </w:pPr>
+      <w:r>
+        <w:rPr>
+          <w:lang w:val="it-IT"/>
         </w:rPr>
         <w:t>Tn – 5000 %</w:t>
       </w:r>
@@ -7943,12 +8275,12 @@
         <w:spacing w:after="0"/>
         <w:jc w:val="both"/>
         <w:rPr>
-          <w:lang w:val="en-US"/>
-        </w:rPr>
-      </w:pPr>
-      <w:r>
-        <w:rPr>
-          <w:lang w:val="en-US"/>
+          <w:lang w:val="it-IT"/>
+        </w:rPr>
+      </w:pPr>
+      <w:r>
+        <w:rPr>
+          <w:lang w:val="it-IT"/>
         </w:rPr>
         <w:t>VE – 21,5 %</w:t>
       </w:r>
@@ -7958,12 +8290,12 @@
         <w:spacing w:after="0"/>
         <w:jc w:val="both"/>
         <w:rPr>
-          <w:lang w:val="en-US"/>
-        </w:rPr>
-      </w:pPr>
-      <w:r>
-        <w:rPr>
-          <w:lang w:val="en-US"/>
+          <w:lang w:val="it-IT"/>
+        </w:rPr>
+      </w:pPr>
+      <w:r>
+        <w:rPr>
+          <w:lang w:val="it-IT"/>
         </w:rPr>
         <w:t>Vi – 250 %</w:t>
       </w:r>
@@ -7973,20 +8305,20 @@
         <w:spacing w:after="0"/>
         <w:jc w:val="both"/>
         <w:rPr>
-          <w:lang w:val="en-US"/>
-        </w:rPr>
-      </w:pPr>
-      <w:proofErr w:type="spellStart"/>
-      <w:r>
-        <w:rPr>
-          <w:lang w:val="en-US"/>
+          <w:lang w:val="it-IT"/>
+        </w:rPr>
+      </w:pPr>
+      <w:proofErr w:type="spellStart"/>
+      <w:r>
+        <w:rPr>
+          <w:lang w:val="it-IT"/>
         </w:rPr>
         <w:t>Vn</w:t>
       </w:r>
       <w:proofErr w:type="spellEnd"/>
       <w:r>
         <w:rPr>
-          <w:lang w:val="en-US"/>
+          <w:lang w:val="it-IT"/>
         </w:rPr>
         <w:t xml:space="preserve"> – 60%</w:t>
       </w:r>
@@ -8011,14 +8343,14 @@
       <w:pPr>
         <w:pStyle w:val="Heading2"/>
         <w:rPr>
-          <w:lang w:val="en-US"/>
-        </w:rPr>
-      </w:pPr>
-      <w:bookmarkStart w:id="11" w:name="_Toc124710023"/>
-      <w:proofErr w:type="spellStart"/>
-      <w:r>
-        <w:rPr>
-          <w:lang w:val="en-US"/>
+          <w:lang w:val="it-IT"/>
+        </w:rPr>
+      </w:pPr>
+      <w:bookmarkStart w:id="10" w:name="_Toc124710023"/>
+      <w:proofErr w:type="spellStart"/>
+      <w:r>
+        <w:rPr>
+          <w:lang w:val="it-IT"/>
         </w:rPr>
         <w:lastRenderedPageBreak/>
         <w:t>Drugi</w:t>
@@ -8026,55 +8358,63 @@
       <w:proofErr w:type="spellEnd"/>
       <w:r>
         <w:rPr>
-          <w:lang w:val="en-US"/>
+          <w:lang w:val="it-IT"/>
         </w:rPr>
         <w:t xml:space="preserve"> </w:t>
       </w:r>
       <w:proofErr w:type="spellStart"/>
       <w:r>
         <w:rPr>
-          <w:lang w:val="en-US"/>
+          <w:lang w:val="it-IT"/>
         </w:rPr>
         <w:t>modeli</w:t>
       </w:r>
-      <w:bookmarkEnd w:id="11"/>
-      <w:proofErr w:type="spellEnd"/>
-    </w:p>
-    <w:p>
-      <w:pPr>
-        <w:jc w:val="both"/>
-        <w:rPr>
-          <w:lang w:val="en-US"/>
-        </w:rPr>
-      </w:pPr>
-      <w:proofErr w:type="spellStart"/>
-      <w:r>
-        <w:rPr>
-          <w:lang w:val="en-US"/>
+      <w:bookmarkEnd w:id="10"/>
+      <w:proofErr w:type="spellEnd"/>
+    </w:p>
+    <w:p>
+      <w:pPr>
+        <w:jc w:val="both"/>
+        <w:rPr>
+          <w:lang w:val="it-IT"/>
+        </w:rPr>
+      </w:pPr>
+      <w:proofErr w:type="spellStart"/>
+      <w:r>
+        <w:rPr>
+          <w:lang w:val="it-IT"/>
         </w:rPr>
         <w:t>Linearni</w:t>
       </w:r>
       <w:proofErr w:type="spellEnd"/>
       <w:r>
         <w:rPr>
-          <w:lang w:val="en-US"/>
+          <w:lang w:val="it-IT"/>
         </w:rPr>
         <w:t xml:space="preserve"> model: </w:t>
       </w:r>
       <w:proofErr w:type="spellStart"/>
       <w:r>
         <w:rPr>
-          <w:lang w:val="en-US"/>
+          <w:lang w:val="it-IT"/>
         </w:rPr>
         <w:t>Navaden</w:t>
       </w:r>
       <w:proofErr w:type="spellEnd"/>
       <w:r>
         <w:rPr>
-          <w:lang w:val="en-US"/>
-        </w:rPr>
-        <w:t xml:space="preserve"> in Bayesian</w:t>
-      </w:r>
+          <w:lang w:val="it-IT"/>
+        </w:rPr>
+        <w:t xml:space="preserve"> in </w:t>
+      </w:r>
+      <w:proofErr w:type="spellStart"/>
+      <w:r>
+        <w:rPr>
+          <w:lang w:val="it-IT"/>
+        </w:rPr>
+        <w:t>Bayesian</w:t>
+      </w:r>
+      <w:proofErr w:type="spellEnd"/>
     </w:p>
     <w:p>
       <w:pPr>
@@ -8153,14 +8493,14 @@
         <w:jc w:val="both"/>
         <w:rPr>
           <w:b/>
-          <w:lang w:val="en-US"/>
+          <w:lang w:val="it-IT"/>
         </w:rPr>
       </w:pPr>
       <w:proofErr w:type="spellStart"/>
       <w:r>
         <w:rPr>
           <w:b/>
-          <w:lang w:val="en-US"/>
+          <w:lang w:val="it-IT"/>
         </w:rPr>
         <w:t>povprečna</w:t>
       </w:r>
@@ -8168,7 +8508,7 @@
       <w:r>
         <w:rPr>
           <w:b/>
-          <w:lang w:val="en-US"/>
+          <w:lang w:val="it-IT"/>
         </w:rPr>
         <w:t xml:space="preserve"> </w:t>
       </w:r>
@@ -8176,7 +8516,7 @@
       <w:r>
         <w:rPr>
           <w:b/>
-          <w:lang w:val="en-US"/>
+          <w:lang w:val="it-IT"/>
         </w:rPr>
         <w:t>relativna</w:t>
       </w:r>
@@ -8184,7 +8524,7 @@
       <w:r>
         <w:rPr>
           <w:b/>
-          <w:lang w:val="en-US"/>
+          <w:lang w:val="it-IT"/>
         </w:rPr>
         <w:t xml:space="preserve"> </w:t>
       </w:r>
@@ -8192,7 +8532,7 @@
       <w:r>
         <w:rPr>
           <w:b/>
-          <w:lang w:val="en-US"/>
+          <w:lang w:val="it-IT"/>
         </w:rPr>
         <w:t>napaka</w:t>
       </w:r>
@@ -8200,19 +8540,951 @@
       <w:r>
         <w:rPr>
           <w:b/>
-          <w:lang w:val="en-US"/>
+          <w:lang w:val="it-IT"/>
         </w:rPr>
         <w:t>: 14,6%</w:t>
       </w:r>
     </w:p>
     <w:p>
       <w:pPr>
+        <w:rPr>
+          <w:lang w:val="sl-SI"/>
+        </w:rPr>
+      </w:pPr>
+      <w:r>
+        <w:rPr>
+          <w:lang w:val="sl-SI"/>
+        </w:rPr>
+        <w:br w:type="page"/>
+      </w:r>
+    </w:p>
+    <w:p>
+      <w:pPr>
+        <w:pStyle w:val="Heading1"/>
+        <w:rPr>
+          <w:lang w:val="sl-SI"/>
+        </w:rPr>
+      </w:pPr>
+      <w:r>
+        <w:rPr>
+          <w:lang w:val="sl-SI"/>
+        </w:rPr>
+        <w:lastRenderedPageBreak/>
+        <w:t>Nov poizkus</w:t>
+      </w:r>
+    </w:p>
+    <w:p>
+      <w:pPr>
+        <w:rPr>
+          <w:lang w:val="sl-SI"/>
+        </w:rPr>
+      </w:pPr>
+    </w:p>
+    <w:p>
+      <w:pPr>
         <w:pStyle w:val="ListParagraph"/>
-        <w:jc w:val="both"/>
-        <w:rPr>
-          <w:lang w:val="sl-SI"/>
-        </w:rPr>
-      </w:pPr>
+        <w:numPr>
+          <w:ilvl w:val="0"/>
+          <w:numId w:val="6"/>
+        </w:numPr>
+        <w:rPr>
+          <w:lang w:val="sl-SI"/>
+        </w:rPr>
+      </w:pPr>
+      <w:r>
+        <w:rPr>
+          <w:lang w:val="sl-SI"/>
+        </w:rPr>
+        <w:t xml:space="preserve">Prej so bili najboljši rezultati tam kjer je en model za vsak </w:t>
+      </w:r>
+      <w:proofErr w:type="spellStart"/>
+      <w:r>
+        <w:rPr>
+          <w:lang w:val="sl-SI"/>
+        </w:rPr>
+        <w:t>x_m</w:t>
+      </w:r>
+      <w:proofErr w:type="spellEnd"/>
+      <w:r>
+        <w:rPr>
+          <w:lang w:val="sl-SI"/>
+        </w:rPr>
+        <w:t xml:space="preserve">. To moram ponovno poizkusiti kakšni so rezultati če primerjam z </w:t>
+      </w:r>
+      <w:proofErr w:type="spellStart"/>
+      <w:r>
+        <w:rPr>
+          <w:lang w:val="sl-SI"/>
+        </w:rPr>
+        <w:t>Ivona</w:t>
+      </w:r>
+      <w:proofErr w:type="spellEnd"/>
+      <w:r>
+        <w:rPr>
+          <w:lang w:val="sl-SI"/>
+        </w:rPr>
+        <w:t xml:space="preserve"> data.</w:t>
+      </w:r>
+    </w:p>
+    <w:p>
+      <w:pPr>
+        <w:pStyle w:val="ListParagraph"/>
+        <w:numPr>
+          <w:ilvl w:val="0"/>
+          <w:numId w:val="6"/>
+        </w:numPr>
+        <w:rPr>
+          <w:lang w:val="sl-SI"/>
+        </w:rPr>
+      </w:pPr>
+      <w:r>
+        <w:rPr>
+          <w:lang w:val="sl-SI"/>
+        </w:rPr>
+        <w:t xml:space="preserve">Poizkusi še to da je </w:t>
+      </w:r>
+      <w:proofErr w:type="spellStart"/>
+      <w:r>
+        <w:rPr>
+          <w:lang w:val="sl-SI"/>
+        </w:rPr>
+        <w:t>leave</w:t>
+      </w:r>
+      <w:proofErr w:type="spellEnd"/>
+      <w:r>
+        <w:rPr>
+          <w:lang w:val="sl-SI"/>
+        </w:rPr>
+        <w:t xml:space="preserve"> one out in se model nauči na vseh podatkih in pogledamo kakšni so rezultati.</w:t>
+      </w:r>
+    </w:p>
+    <w:p>
+      <w:pPr>
+        <w:pStyle w:val="ListParagraph"/>
+        <w:numPr>
+          <w:ilvl w:val="0"/>
+          <w:numId w:val="6"/>
+        </w:numPr>
+        <w:rPr>
+          <w:lang w:val="sl-SI"/>
+        </w:rPr>
+      </w:pPr>
+      <w:r>
+        <w:rPr>
+          <w:lang w:val="sl-SI"/>
+        </w:rPr>
+        <w:t xml:space="preserve">Za vse test pripravim skripte in jih objavim na </w:t>
+      </w:r>
+      <w:proofErr w:type="spellStart"/>
+      <w:r>
+        <w:rPr>
+          <w:lang w:val="sl-SI"/>
+        </w:rPr>
+        <w:t>git</w:t>
+      </w:r>
+      <w:proofErr w:type="spellEnd"/>
+      <w:r>
+        <w:rPr>
+          <w:lang w:val="sl-SI"/>
+        </w:rPr>
+        <w:t xml:space="preserve">. Drugo </w:t>
+      </w:r>
+      <w:r>
+        <w:rPr>
+          <w:lang w:val="sl-SI"/>
+        </w:rPr>
+        <w:t xml:space="preserve">skrijem pod </w:t>
+      </w:r>
+      <w:proofErr w:type="spellStart"/>
+      <w:r>
+        <w:rPr>
+          <w:lang w:val="sl-SI"/>
+        </w:rPr>
+        <w:t>old</w:t>
+      </w:r>
+      <w:proofErr w:type="spellEnd"/>
+      <w:r>
+        <w:rPr>
+          <w:lang w:val="sl-SI"/>
+        </w:rPr>
+        <w:t>.</w:t>
+      </w:r>
+    </w:p>
+    <w:p>
+      <w:pPr>
+        <w:rPr>
+          <w:lang w:val="sl-SI"/>
+        </w:rPr>
+      </w:pPr>
+    </w:p>
+    <w:p>
+      <w:pPr>
+        <w:rPr>
+          <w:b/>
+          <w:bCs/>
+          <w:lang w:val="sl-SI"/>
+        </w:rPr>
+      </w:pPr>
+      <w:r>
+        <w:rPr>
+          <w:b/>
+          <w:bCs/>
+          <w:lang w:val="sl-SI"/>
+        </w:rPr>
+        <w:t>Kaj ne gre:</w:t>
+      </w:r>
+    </w:p>
+    <w:p>
+      <w:pPr>
+        <w:pStyle w:val="ListParagraph"/>
+        <w:numPr>
+          <w:ilvl w:val="0"/>
+          <w:numId w:val="7"/>
+        </w:numPr>
+        <w:rPr>
+          <w:lang w:val="sl-SI"/>
+        </w:rPr>
+      </w:pPr>
+      <w:r>
+        <w:rPr>
+          <w:lang w:val="sl-SI"/>
+        </w:rPr>
+        <w:t>Z GAN ne gre</w:t>
+      </w:r>
+    </w:p>
+    <w:p>
+      <w:pPr>
+        <w:pStyle w:val="ListParagraph"/>
+        <w:numPr>
+          <w:ilvl w:val="0"/>
+          <w:numId w:val="7"/>
+        </w:numPr>
+        <w:rPr>
+          <w:lang w:val="sl-SI"/>
+        </w:rPr>
+      </w:pPr>
+      <w:proofErr w:type="spellStart"/>
+      <w:r>
+        <w:rPr>
+          <w:lang w:val="sl-SI"/>
+        </w:rPr>
+        <w:t>Potestiral</w:t>
+      </w:r>
+      <w:proofErr w:type="spellEnd"/>
+      <w:r>
+        <w:rPr>
+          <w:lang w:val="sl-SI"/>
+        </w:rPr>
+        <w:t xml:space="preserve"> sem še s </w:t>
+      </w:r>
+      <w:proofErr w:type="spellStart"/>
+      <w:r>
+        <w:rPr>
+          <w:lang w:val="sl-SI"/>
+        </w:rPr>
+        <w:t>timeseries</w:t>
+      </w:r>
+      <w:proofErr w:type="spellEnd"/>
+      <w:r>
+        <w:rPr>
+          <w:lang w:val="sl-SI"/>
+        </w:rPr>
+        <w:t xml:space="preserve"> modeli – SARIMAX. Ni </w:t>
+      </w:r>
+      <w:proofErr w:type="spellStart"/>
+      <w:r>
+        <w:rPr>
+          <w:lang w:val="sl-SI"/>
+        </w:rPr>
+        <w:t>vredu</w:t>
+      </w:r>
+      <w:proofErr w:type="spellEnd"/>
+      <w:r>
+        <w:rPr>
+          <w:lang w:val="sl-SI"/>
+        </w:rPr>
+        <w:t>.</w:t>
+      </w:r>
+    </w:p>
+    <w:p>
+      <w:pPr>
+        <w:rPr>
+          <w:lang w:val="sl-SI"/>
+        </w:rPr>
+      </w:pPr>
+    </w:p>
+    <w:p>
+      <w:pPr>
+        <w:rPr>
+          <w:lang w:val="sl-SI"/>
+        </w:rPr>
+      </w:pPr>
+    </w:p>
+    <w:p>
+      <w:pPr>
+        <w:tabs>
+          <w:tab w:val="left" w:pos="5908"/>
+        </w:tabs>
+        <w:rPr>
+          <w:lang w:val="sl-SI"/>
+        </w:rPr>
+      </w:pPr>
+      <w:r>
+        <w:rPr>
+          <w:lang w:val="sl-SI"/>
+        </w:rPr>
+        <w:t xml:space="preserve">Test sedaj še z RNN. Zdi se, da bo približno </w:t>
+      </w:r>
+      <w:proofErr w:type="spellStart"/>
+      <w:r>
+        <w:rPr>
+          <w:lang w:val="sl-SI"/>
+        </w:rPr>
+        <w:t>vredu</w:t>
+      </w:r>
+      <w:proofErr w:type="spellEnd"/>
+      <w:r>
+        <w:rPr>
+          <w:lang w:val="sl-SI"/>
+        </w:rPr>
+        <w:t xml:space="preserve"> napake – kot pri </w:t>
+      </w:r>
+      <w:proofErr w:type="spellStart"/>
+      <w:r>
+        <w:rPr>
+          <w:lang w:val="sl-SI"/>
+        </w:rPr>
+        <w:t>tree</w:t>
+      </w:r>
+      <w:proofErr w:type="spellEnd"/>
+      <w:r>
+        <w:rPr>
+          <w:lang w:val="sl-SI"/>
+        </w:rPr>
+        <w:t xml:space="preserve"> </w:t>
+      </w:r>
+      <w:proofErr w:type="spellStart"/>
+      <w:r>
+        <w:rPr>
+          <w:lang w:val="sl-SI"/>
+        </w:rPr>
+        <w:t>based</w:t>
+      </w:r>
+      <w:proofErr w:type="spellEnd"/>
+      <w:r>
+        <w:rPr>
+          <w:lang w:val="sl-SI"/>
+        </w:rPr>
+        <w:t xml:space="preserve"> modelih.</w:t>
+      </w:r>
+    </w:p>
+    <w:p>
+      <w:pPr>
+        <w:tabs>
+          <w:tab w:val="left" w:pos="5908"/>
+        </w:tabs>
+        <w:rPr>
+          <w:lang w:val="sl-SI"/>
+        </w:rPr>
+      </w:pPr>
+      <w:proofErr w:type="spellStart"/>
+      <w:r>
+        <w:rPr>
+          <w:lang w:val="sl-SI"/>
+        </w:rPr>
+        <w:t>Potestirat</w:t>
+      </w:r>
+      <w:proofErr w:type="spellEnd"/>
+      <w:r>
+        <w:rPr>
+          <w:lang w:val="sl-SI"/>
+        </w:rPr>
+        <w:t xml:space="preserve"> obstoječo kodo kjer se naredi </w:t>
+      </w:r>
+      <w:proofErr w:type="spellStart"/>
+      <w:r>
+        <w:rPr>
+          <w:lang w:val="sl-SI"/>
+        </w:rPr>
+        <w:t>leave</w:t>
+      </w:r>
+      <w:proofErr w:type="spellEnd"/>
+      <w:r>
+        <w:rPr>
+          <w:lang w:val="sl-SI"/>
+        </w:rPr>
+        <w:t xml:space="preserve"> one out. Tam sem delal kombinacije </w:t>
+      </w:r>
+      <w:proofErr w:type="spellStart"/>
+      <w:r>
+        <w:rPr>
+          <w:lang w:val="sl-SI"/>
+        </w:rPr>
+        <w:t>hyperparametrov</w:t>
+      </w:r>
+      <w:proofErr w:type="spellEnd"/>
+      <w:r>
+        <w:rPr>
+          <w:lang w:val="sl-SI"/>
+        </w:rPr>
+        <w:t>?</w:t>
+      </w:r>
+    </w:p>
+    <w:p>
+      <w:pPr>
+        <w:tabs>
+          <w:tab w:val="left" w:pos="5908"/>
+        </w:tabs>
+        <w:rPr>
+          <w:lang w:val="sl-SI"/>
+        </w:rPr>
+      </w:pPr>
+      <w:r>
+        <w:rPr>
+          <w:noProof/>
+          <w:lang w:val="sl-SI"/>
+        </w:rPr>
+        <w:drawing>
+          <wp:inline distT="0" distB="0" distL="0" distR="0" wp14:anchorId="3821E13F" wp14:editId="4FADED4F">
+            <wp:extent cx="5731510" cy="3046095"/>
+            <wp:effectExtent l="0" t="0" r="2540" b="1905"/>
+            <wp:docPr id="31" name="Picture 31"/>
+            <wp:cNvGraphicFramePr>
+              <a:graphicFrameLocks xmlns:a="http://schemas.openxmlformats.org/drawingml/2006/main" noChangeAspect="1"/>
+            </wp:cNvGraphicFramePr>
+            <a:graphic xmlns:a="http://schemas.openxmlformats.org/drawingml/2006/main">
+              <a:graphicData uri="http://schemas.openxmlformats.org/drawingml/2006/picture">
+                <pic:pic xmlns:pic="http://schemas.openxmlformats.org/drawingml/2006/picture">
+                  <pic:nvPicPr>
+                    <pic:cNvPr id="1" name=""/>
+                    <pic:cNvPicPr/>
+                  </pic:nvPicPr>
+                  <pic:blipFill>
+                    <a:blip r:embed="rId41"/>
+                    <a:stretch>
+                      <a:fillRect/>
+                    </a:stretch>
+                  </pic:blipFill>
+                  <pic:spPr>
+                    <a:xfrm>
+                      <a:off x="0" y="0"/>
+                      <a:ext cx="5731510" cy="3046095"/>
+                    </a:xfrm>
+                    <a:prstGeom prst="rect">
+                      <a:avLst/>
+                    </a:prstGeom>
+                  </pic:spPr>
+                </pic:pic>
+              </a:graphicData>
+            </a:graphic>
+          </wp:inline>
+        </w:drawing>
+      </w:r>
+    </w:p>
+    <w:p>
+      <w:pPr>
+        <w:tabs>
+          <w:tab w:val="left" w:pos="5908"/>
+        </w:tabs>
+        <w:rPr>
+          <w:lang w:val="sl-SI"/>
+        </w:rPr>
+      </w:pPr>
+      <w:r>
+        <w:rPr>
+          <w:lang w:val="sl-SI"/>
+        </w:rPr>
+        <w:t>Recimo da bomo to uporabili.</w:t>
+      </w:r>
+    </w:p>
+    <w:p>
+      <w:pPr>
+        <w:tabs>
+          <w:tab w:val="left" w:pos="5908"/>
+        </w:tabs>
+        <w:rPr>
+          <w:lang w:val="sl-SI"/>
+        </w:rPr>
+      </w:pPr>
+      <w:r>
+        <w:rPr>
+          <w:noProof/>
+          <w:lang w:val="sl-SI"/>
+        </w:rPr>
+        <w:lastRenderedPageBreak/>
+        <w:drawing>
+          <wp:inline distT="0" distB="0" distL="0" distR="0" wp14:anchorId="53321410" wp14:editId="633CAA49">
+            <wp:extent cx="5731510" cy="3482340"/>
+            <wp:effectExtent l="0" t="0" r="2540" b="0"/>
+            <wp:docPr id="32" name="Picture 32"/>
+            <wp:cNvGraphicFramePr>
+              <a:graphicFrameLocks xmlns:a="http://schemas.openxmlformats.org/drawingml/2006/main" noChangeAspect="1"/>
+            </wp:cNvGraphicFramePr>
+            <a:graphic xmlns:a="http://schemas.openxmlformats.org/drawingml/2006/main">
+              <a:graphicData uri="http://schemas.openxmlformats.org/drawingml/2006/picture">
+                <pic:pic xmlns:pic="http://schemas.openxmlformats.org/drawingml/2006/picture">
+                  <pic:nvPicPr>
+                    <pic:cNvPr id="1" name=""/>
+                    <pic:cNvPicPr/>
+                  </pic:nvPicPr>
+                  <pic:blipFill>
+                    <a:blip r:embed="rId42"/>
+                    <a:stretch>
+                      <a:fillRect/>
+                    </a:stretch>
+                  </pic:blipFill>
+                  <pic:spPr>
+                    <a:xfrm>
+                      <a:off x="0" y="0"/>
+                      <a:ext cx="5731510" cy="3482340"/>
+                    </a:xfrm>
+                    <a:prstGeom prst="rect">
+                      <a:avLst/>
+                    </a:prstGeom>
+                  </pic:spPr>
+                </pic:pic>
+              </a:graphicData>
+            </a:graphic>
+          </wp:inline>
+        </w:drawing>
+      </w:r>
+    </w:p>
+    <w:p>
+      <w:pPr>
+        <w:pStyle w:val="ListParagraph"/>
+        <w:numPr>
+          <w:ilvl w:val="0"/>
+          <w:numId w:val="5"/>
+        </w:numPr>
+        <w:tabs>
+          <w:tab w:val="left" w:pos="5908"/>
+        </w:tabs>
+        <w:rPr>
+          <w:lang w:val="sl-SI"/>
+        </w:rPr>
+      </w:pPr>
+      <w:r>
+        <w:rPr>
+          <w:lang w:val="sl-SI"/>
+        </w:rPr>
+        <w:t xml:space="preserve">Naredimo še za druge </w:t>
+      </w:r>
+      <w:proofErr w:type="spellStart"/>
+      <w:r>
+        <w:rPr>
+          <w:lang w:val="sl-SI"/>
+        </w:rPr>
+        <w:t>target</w:t>
+      </w:r>
+      <w:proofErr w:type="spellEnd"/>
+      <w:r>
+        <w:rPr>
+          <w:lang w:val="sl-SI"/>
+        </w:rPr>
+        <w:t xml:space="preserve"> parametre.</w:t>
+      </w:r>
+    </w:p>
+    <w:p>
+      <w:pPr>
+        <w:pStyle w:val="ListParagraph"/>
+        <w:numPr>
+          <w:ilvl w:val="0"/>
+          <w:numId w:val="5"/>
+        </w:numPr>
+        <w:tabs>
+          <w:tab w:val="left" w:pos="5908"/>
+        </w:tabs>
+        <w:rPr>
+          <w:lang w:val="sl-SI"/>
+        </w:rPr>
+      </w:pPr>
+      <w:r>
+        <w:rPr>
+          <w:lang w:val="sl-SI"/>
+        </w:rPr>
+        <w:t xml:space="preserve">Poglej še samo za </w:t>
+      </w:r>
+      <w:proofErr w:type="spellStart"/>
+      <w:r>
+        <w:rPr>
+          <w:lang w:val="sl-SI"/>
+        </w:rPr>
+        <w:t>navadn</w:t>
+      </w:r>
+      <w:proofErr w:type="spellEnd"/>
+      <w:r>
+        <w:rPr>
+          <w:lang w:val="sl-SI"/>
+        </w:rPr>
+        <w:t xml:space="preserve"> </w:t>
+      </w:r>
+      <w:proofErr w:type="spellStart"/>
+      <w:r>
+        <w:rPr>
+          <w:lang w:val="sl-SI"/>
+        </w:rPr>
+        <w:t>randomforest</w:t>
+      </w:r>
+      <w:proofErr w:type="spellEnd"/>
+      <w:r>
+        <w:rPr>
+          <w:lang w:val="sl-SI"/>
+        </w:rPr>
+        <w:t xml:space="preserve"> kako pride. Brez </w:t>
+      </w:r>
+      <w:proofErr w:type="spellStart"/>
+      <w:r>
+        <w:rPr>
+          <w:lang w:val="sl-SI"/>
+        </w:rPr>
+        <w:t>tunanja</w:t>
+      </w:r>
+      <w:proofErr w:type="spellEnd"/>
+      <w:r>
+        <w:rPr>
+          <w:lang w:val="sl-SI"/>
+        </w:rPr>
+        <w:t xml:space="preserve"> </w:t>
+      </w:r>
+      <w:proofErr w:type="spellStart"/>
+      <w:r>
+        <w:rPr>
+          <w:lang w:val="sl-SI"/>
+        </w:rPr>
+        <w:t>hyperparametrov</w:t>
+      </w:r>
+      <w:proofErr w:type="spellEnd"/>
+      <w:r>
+        <w:rPr>
+          <w:lang w:val="sl-SI"/>
+        </w:rPr>
+        <w:t>.</w:t>
+      </w:r>
+      <w:r>
+        <w:rPr>
+          <w:lang w:val="sl-SI"/>
+        </w:rPr>
+        <w:br/>
+        <w:t>Ni tok slabo.</w:t>
+      </w:r>
+      <w:r>
+        <w:rPr>
+          <w:lang w:val="sl-SI"/>
+        </w:rPr>
+        <w:br/>
+        <w:t>Tudi ko pogledam druge kjer je samo en parameter spremenjen.</w:t>
+      </w:r>
+      <w:r>
+        <w:rPr>
+          <w:lang w:val="sl-SI"/>
+        </w:rPr>
+        <w:t xml:space="preserve"> To se tudi ujema z </w:t>
+      </w:r>
+      <w:proofErr w:type="spellStart"/>
+      <w:r>
+        <w:rPr>
+          <w:lang w:val="sl-SI"/>
+        </w:rPr>
+        <w:t>xgb</w:t>
+      </w:r>
+      <w:proofErr w:type="spellEnd"/>
+      <w:r>
+        <w:rPr>
+          <w:lang w:val="sl-SI"/>
+        </w:rPr>
+        <w:t xml:space="preserve"> modelom </w:t>
+      </w:r>
+      <w:proofErr w:type="spellStart"/>
+      <w:r>
+        <w:rPr>
+          <w:lang w:val="sl-SI"/>
+        </w:rPr>
+        <w:t>simple</w:t>
+      </w:r>
+      <w:proofErr w:type="spellEnd"/>
+      <w:r>
+        <w:rPr>
+          <w:lang w:val="sl-SI"/>
+        </w:rPr>
+        <w:t>.</w:t>
+      </w:r>
+    </w:p>
+    <w:p>
+      <w:pPr>
+        <w:tabs>
+          <w:tab w:val="left" w:pos="5908"/>
+        </w:tabs>
+        <w:rPr>
+          <w:lang w:val="sl-SI"/>
+        </w:rPr>
+      </w:pPr>
+      <w:r>
+        <w:rPr>
+          <w:lang w:val="sl-SI"/>
+        </w:rPr>
+        <w:drawing>
+          <wp:inline distT="0" distB="0" distL="0" distR="0" wp14:anchorId="365CF950" wp14:editId="6CC34C3C">
+            <wp:extent cx="5731510" cy="3046095"/>
+            <wp:effectExtent l="0" t="0" r="2540" b="1905"/>
+            <wp:docPr id="37" name="Picture 37"/>
+            <wp:cNvGraphicFramePr>
+              <a:graphicFrameLocks xmlns:a="http://schemas.openxmlformats.org/drawingml/2006/main" noChangeAspect="1"/>
+            </wp:cNvGraphicFramePr>
+            <a:graphic xmlns:a="http://schemas.openxmlformats.org/drawingml/2006/main">
+              <a:graphicData uri="http://schemas.openxmlformats.org/drawingml/2006/picture">
+                <pic:pic xmlns:pic="http://schemas.openxmlformats.org/drawingml/2006/picture">
+                  <pic:nvPicPr>
+                    <pic:cNvPr id="1" name=""/>
+                    <pic:cNvPicPr/>
+                  </pic:nvPicPr>
+                  <pic:blipFill>
+                    <a:blip r:embed="rId43"/>
+                    <a:stretch>
+                      <a:fillRect/>
+                    </a:stretch>
+                  </pic:blipFill>
+                  <pic:spPr>
+                    <a:xfrm>
+                      <a:off x="0" y="0"/>
+                      <a:ext cx="5731510" cy="3046095"/>
+                    </a:xfrm>
+                    <a:prstGeom prst="rect">
+                      <a:avLst/>
+                    </a:prstGeom>
+                  </pic:spPr>
+                </pic:pic>
+              </a:graphicData>
+            </a:graphic>
+          </wp:inline>
+        </w:drawing>
+      </w:r>
+    </w:p>
+    <w:p>
+      <w:pPr>
+        <w:tabs>
+          <w:tab w:val="left" w:pos="5908"/>
+        </w:tabs>
+        <w:rPr>
+          <w:lang w:val="sl-SI"/>
+        </w:rPr>
+      </w:pPr>
+      <w:r>
+        <w:rPr>
+          <w:lang w:val="sl-SI"/>
+        </w:rPr>
+        <w:lastRenderedPageBreak/>
+        <w:drawing>
+          <wp:inline distT="0" distB="0" distL="0" distR="0" wp14:anchorId="1C987A56" wp14:editId="0E24AD4C">
+            <wp:extent cx="5731510" cy="3046095"/>
+            <wp:effectExtent l="0" t="0" r="2540" b="1905"/>
+            <wp:docPr id="38" name="Picture 38"/>
+            <wp:cNvGraphicFramePr>
+              <a:graphicFrameLocks xmlns:a="http://schemas.openxmlformats.org/drawingml/2006/main" noChangeAspect="1"/>
+            </wp:cNvGraphicFramePr>
+            <a:graphic xmlns:a="http://schemas.openxmlformats.org/drawingml/2006/main">
+              <a:graphicData uri="http://schemas.openxmlformats.org/drawingml/2006/picture">
+                <pic:pic xmlns:pic="http://schemas.openxmlformats.org/drawingml/2006/picture">
+                  <pic:nvPicPr>
+                    <pic:cNvPr id="1" name=""/>
+                    <pic:cNvPicPr/>
+                  </pic:nvPicPr>
+                  <pic:blipFill>
+                    <a:blip r:embed="rId44"/>
+                    <a:stretch>
+                      <a:fillRect/>
+                    </a:stretch>
+                  </pic:blipFill>
+                  <pic:spPr>
+                    <a:xfrm>
+                      <a:off x="0" y="0"/>
+                      <a:ext cx="5731510" cy="3046095"/>
+                    </a:xfrm>
+                    <a:prstGeom prst="rect">
+                      <a:avLst/>
+                    </a:prstGeom>
+                  </pic:spPr>
+                </pic:pic>
+              </a:graphicData>
+            </a:graphic>
+          </wp:inline>
+        </w:drawing>
+      </w:r>
+    </w:p>
+    <w:p>
+      <w:pPr>
+        <w:tabs>
+          <w:tab w:val="left" w:pos="5908"/>
+        </w:tabs>
+        <w:rPr>
+          <w:lang w:val="sl-SI"/>
+        </w:rPr>
+      </w:pPr>
+    </w:p>
+    <w:p>
+      <w:pPr>
+        <w:pStyle w:val="ListParagraph"/>
+        <w:numPr>
+          <w:ilvl w:val="0"/>
+          <w:numId w:val="5"/>
+        </w:numPr>
+        <w:tabs>
+          <w:tab w:val="left" w:pos="5908"/>
+        </w:tabs>
+        <w:rPr>
+          <w:lang w:val="sl-SI"/>
+        </w:rPr>
+      </w:pPr>
+      <w:r>
+        <w:rPr>
+          <w:lang w:val="sl-SI"/>
+        </w:rPr>
+        <w:t xml:space="preserve">Poglej še za RNN kako pride če </w:t>
+      </w:r>
+      <w:proofErr w:type="spellStart"/>
+      <w:r>
+        <w:rPr>
+          <w:lang w:val="sl-SI"/>
+        </w:rPr>
+        <w:t>odskaliraš</w:t>
+      </w:r>
+      <w:proofErr w:type="spellEnd"/>
+      <w:r>
+        <w:rPr>
+          <w:lang w:val="sl-SI"/>
+        </w:rPr>
+        <w:t xml:space="preserve"> nazaj in plot.</w:t>
+      </w:r>
+    </w:p>
+    <w:p>
+      <w:pPr>
+        <w:pStyle w:val="ListParagraph"/>
+        <w:tabs>
+          <w:tab w:val="left" w:pos="5908"/>
+        </w:tabs>
+        <w:rPr>
+          <w:lang w:val="sl-SI"/>
+        </w:rPr>
+      </w:pPr>
+    </w:p>
+    <w:p>
+      <w:pPr>
+        <w:pStyle w:val="ListParagraph"/>
+        <w:numPr>
+          <w:ilvl w:val="0"/>
+          <w:numId w:val="5"/>
+        </w:numPr>
+        <w:tabs>
+          <w:tab w:val="left" w:pos="5908"/>
+        </w:tabs>
+        <w:rPr>
+          <w:lang w:val="sl-SI"/>
+        </w:rPr>
+      </w:pPr>
+      <w:r>
+        <w:rPr>
+          <w:highlight w:val="green"/>
+          <w:lang w:val="sl-SI"/>
+        </w:rPr>
+        <w:t>Naredi še teste za tisto kjer se spremeni samo en parameter.</w:t>
+      </w:r>
+      <w:r>
+        <w:rPr>
+          <w:lang w:val="sl-SI"/>
+        </w:rPr>
+        <w:br/>
+        <w:t xml:space="preserve">Ni </w:t>
+      </w:r>
+      <w:proofErr w:type="spellStart"/>
+      <w:r>
+        <w:rPr>
+          <w:lang w:val="sl-SI"/>
+        </w:rPr>
+        <w:t>kul</w:t>
+      </w:r>
+      <w:proofErr w:type="spellEnd"/>
+      <w:r>
+        <w:rPr>
+          <w:lang w:val="sl-SI"/>
+        </w:rPr>
+        <w:t>. Slabši rezultati načeloma. Ne kažeš.</w:t>
+      </w:r>
+      <w:r>
+        <w:rPr>
+          <w:lang w:val="sl-SI"/>
+        </w:rPr>
+        <w:br/>
+        <w:t>Ampak je problem, da je bilo učeno za 5000 modelov.</w:t>
+      </w:r>
+    </w:p>
+    <w:p>
+      <w:pPr>
+        <w:tabs>
+          <w:tab w:val="left" w:pos="5908"/>
+        </w:tabs>
+        <w:rPr>
+          <w:lang w:val="sl-SI"/>
+        </w:rPr>
+      </w:pPr>
+      <w:r>
+        <w:rPr>
+          <w:lang w:val="sl-SI"/>
+        </w:rPr>
+        <w:t xml:space="preserve">Tisto pa bi moral </w:t>
+      </w:r>
+      <w:proofErr w:type="spellStart"/>
+      <w:r>
+        <w:rPr>
+          <w:lang w:val="sl-SI"/>
+        </w:rPr>
+        <w:t>potestirat</w:t>
+      </w:r>
+      <w:proofErr w:type="spellEnd"/>
+      <w:r>
+        <w:rPr>
+          <w:lang w:val="sl-SI"/>
+        </w:rPr>
+        <w:t xml:space="preserve"> za vsako točko posebej.</w:t>
+      </w:r>
+    </w:p>
+    <w:p>
+      <w:pPr>
+        <w:tabs>
+          <w:tab w:val="left" w:pos="5908"/>
+        </w:tabs>
+        <w:rPr>
+          <w:lang w:val="sl-SI"/>
+        </w:rPr>
+      </w:pPr>
+    </w:p>
+    <w:p>
+      <w:pPr>
+        <w:tabs>
+          <w:tab w:val="left" w:pos="5908"/>
+        </w:tabs>
+        <w:rPr>
+          <w:lang w:val="sl-SI"/>
+        </w:rPr>
+      </w:pPr>
+      <w:r>
+        <w:rPr>
+          <w:lang w:val="sl-SI"/>
+        </w:rPr>
+        <w:t xml:space="preserve">Tukaj imamo v bistvu še vedno več modelov. Bi moral naredit podobno samo za 1 model. Kjer imaš </w:t>
+      </w:r>
+      <w:proofErr w:type="spellStart"/>
+      <w:r>
+        <w:rPr>
+          <w:lang w:val="sl-SI"/>
+        </w:rPr>
+        <w:t>leave</w:t>
+      </w:r>
+      <w:proofErr w:type="spellEnd"/>
+      <w:r>
+        <w:rPr>
+          <w:lang w:val="sl-SI"/>
+        </w:rPr>
+        <w:t xml:space="preserve"> one out.</w:t>
+      </w:r>
     </w:p>
     <w:sectPr>
       <w:pgSz w:w="11906" w:h="16838"/>
@@ -8225,11 +9497,11 @@
 </file>
 
 <file path=word/numbering.xml><?xml version="1.0" encoding="utf-8"?>
-<w:numbering xmlns:wpc="http://schemas.microsoft.com/office/word/2010/wordprocessingCanvas" xmlns:cx="http://schemas.microsoft.com/office/drawing/2014/chartex" xmlns:cx1="http://schemas.microsoft.com/office/drawing/2015/9/8/chartex" xmlns:cx2="http://schemas.microsoft.com/office/drawing/2015/10/21/chartex" xmlns:cx3="http://schemas.microsoft.com/office/drawing/2016/5/9/chartex" xmlns:cx4="http://schemas.microsoft.com/office/drawing/2016/5/10/chartex" xmlns:cx5="http://schemas.microsoft.com/office/drawing/2016/5/11/chartex" xmlns:cx6="http://schemas.microsoft.com/office/drawing/2016/5/12/chartex" xmlns:cx7="http://schemas.microsoft.com/office/drawing/2016/5/13/chartex" xmlns:cx8="http://schemas.microsoft.com/office/drawing/2016/5/14/chartex" xmlns:mc="http://schemas.openxmlformats.org/markup-compatibility/2006" xmlns:aink="http://schemas.microsoft.com/office/drawing/2016/ink" xmlns:am3d="http://schemas.microsoft.com/office/drawing/2017/model3d" xmlns:o="urn:schemas-microsoft-com:office:office" xmlns:r="http://schemas.openxmlformats.org/officeDocument/2006/relationships" xmlns:m="http://schemas.openxmlformats.org/officeDocument/2006/math" xmlns:v="urn:schemas-microsoft-com:vml" xmlns:wp14="http://schemas.microsoft.com/office/word/2010/wordprocessingDrawing" xmlns:wp="http://schemas.openxmlformats.org/drawingml/2006/wordprocessingDrawing" xmlns:w10="urn:schemas-microsoft-com:office:word" xmlns:w="http://schemas.openxmlformats.org/wordprocessingml/2006/main" xmlns:w14="http://schemas.microsoft.com/office/word/2010/wordml" xmlns:w15="http://schemas.microsoft.com/office/word/2012/wordml" xmlns:w16cid="http://schemas.microsoft.com/office/word/2016/wordml/cid" xmlns:w16se="http://schemas.microsoft.com/office/word/2015/wordml/symex" xmlns:wpg="http://schemas.microsoft.com/office/word/2010/wordprocessingGroup" xmlns:wpi="http://schemas.microsoft.com/office/word/2010/wordprocessingInk" xmlns:wne="http://schemas.microsoft.com/office/word/2006/wordml" xmlns:wps="http://schemas.microsoft.com/office/word/2010/wordprocessingShape" mc:Ignorable="w14 w15 w16se w16cid wp14">
+<w:numbering xmlns:wpc="http://schemas.microsoft.com/office/word/2010/wordprocessingCanvas" xmlns:cx="http://schemas.microsoft.com/office/drawing/2014/chartex" xmlns:cx1="http://schemas.microsoft.com/office/drawing/2015/9/8/chartex" xmlns:cx2="http://schemas.microsoft.com/office/drawing/2015/10/21/chartex" xmlns:cx3="http://schemas.microsoft.com/office/drawing/2016/5/9/chartex" xmlns:cx4="http://schemas.microsoft.com/office/drawing/2016/5/10/chartex" xmlns:cx5="http://schemas.microsoft.com/office/drawing/2016/5/11/chartex" xmlns:cx6="http://schemas.microsoft.com/office/drawing/2016/5/12/chartex" xmlns:cx7="http://schemas.microsoft.com/office/drawing/2016/5/13/chartex" xmlns:cx8="http://schemas.microsoft.com/office/drawing/2016/5/14/chartex" xmlns:mc="http://schemas.openxmlformats.org/markup-compatibility/2006" xmlns:aink="http://schemas.microsoft.com/office/drawing/2016/ink" xmlns:am3d="http://schemas.microsoft.com/office/drawing/2017/model3d" xmlns:o="urn:schemas-microsoft-com:office:office" xmlns:r="http://schemas.openxmlformats.org/officeDocument/2006/relationships" xmlns:m="http://schemas.openxmlformats.org/officeDocument/2006/math" xmlns:v="urn:schemas-microsoft-com:vml" xmlns:wp14="http://schemas.microsoft.com/office/word/2010/wordprocessingDrawing" xmlns:wp="http://schemas.openxmlformats.org/drawingml/2006/wordprocessingDrawing" xmlns:w10="urn:schemas-microsoft-com:office:word" xmlns:w="http://schemas.openxmlformats.org/wordprocessingml/2006/main" xmlns:w14="http://schemas.microsoft.com/office/word/2010/wordml" xmlns:w15="http://schemas.microsoft.com/office/word/2012/wordml" xmlns:w16cex="http://schemas.microsoft.com/office/word/2018/wordml/cex" xmlns:w16cid="http://schemas.microsoft.com/office/word/2016/wordml/cid" xmlns:w16="http://schemas.microsoft.com/office/word/2018/wordml" xmlns:w16sdtdh="http://schemas.microsoft.com/office/word/2020/wordml/sdtdatahash" xmlns:w16se="http://schemas.microsoft.com/office/word/2015/wordml/symex" xmlns:wpg="http://schemas.microsoft.com/office/word/2010/wordprocessingGroup" xmlns:wpi="http://schemas.microsoft.com/office/word/2010/wordprocessingInk" xmlns:wne="http://schemas.microsoft.com/office/word/2006/wordml" xmlns:wps="http://schemas.microsoft.com/office/word/2010/wordprocessingShape" mc:Ignorable="w14 w15 w16se w16cid w16 w16cex w16sdtdh wp14">
   <w:abstractNum w:abstractNumId="0" w15:restartNumberingAfterBreak="0">
-    <w:nsid w:val="0D5C464C"/>
+    <w:nsid w:val="09275265"/>
     <w:multiLevelType w:val="hybridMultilevel"/>
-    <w:tmpl w:val="166EE886"/>
+    <w:tmpl w:val="79505ED4"/>
     <w:lvl w:ilvl="0" w:tplc="04240001">
       <w:start w:val="1"/>
       <w:numFmt w:val="bullet"/>
@@ -8340,9 +9612,9 @@
     </w:lvl>
   </w:abstractNum>
   <w:abstractNum w:abstractNumId="1" w15:restartNumberingAfterBreak="0">
-    <w:nsid w:val="493E0A86"/>
+    <w:nsid w:val="0D5C464C"/>
     <w:multiLevelType w:val="hybridMultilevel"/>
-    <w:tmpl w:val="B54A8496"/>
+    <w:tmpl w:val="166EE886"/>
     <w:lvl w:ilvl="0" w:tplc="04240001">
       <w:start w:val="1"/>
       <w:numFmt w:val="bullet"/>
@@ -8453,6 +9725,232 @@
     </w:lvl>
   </w:abstractNum>
   <w:abstractNum w:abstractNumId="2" w15:restartNumberingAfterBreak="0">
+    <w:nsid w:val="37D47CBB"/>
+    <w:multiLevelType w:val="hybridMultilevel"/>
+    <w:tmpl w:val="E466E2B2"/>
+    <w:lvl w:ilvl="0" w:tplc="04240001">
+      <w:start w:val="1"/>
+      <w:numFmt w:val="bullet"/>
+      <w:lvlText w:val=""/>
+      <w:lvlJc w:val="left"/>
+      <w:pPr>
+        <w:ind w:left="720" w:hanging="360"/>
+      </w:pPr>
+      <w:rPr>
+        <w:rFonts w:ascii="Symbol" w:hAnsi="Symbol" w:hint="default"/>
+      </w:rPr>
+    </w:lvl>
+    <w:lvl w:ilvl="1" w:tplc="04240003" w:tentative="1">
+      <w:start w:val="1"/>
+      <w:numFmt w:val="bullet"/>
+      <w:lvlText w:val="o"/>
+      <w:lvlJc w:val="left"/>
+      <w:pPr>
+        <w:ind w:left="1440" w:hanging="360"/>
+      </w:pPr>
+      <w:rPr>
+        <w:rFonts w:ascii="Courier New" w:hAnsi="Courier New" w:cs="Courier New" w:hint="default"/>
+      </w:rPr>
+    </w:lvl>
+    <w:lvl w:ilvl="2" w:tplc="04240005" w:tentative="1">
+      <w:start w:val="1"/>
+      <w:numFmt w:val="bullet"/>
+      <w:lvlText w:val=""/>
+      <w:lvlJc w:val="left"/>
+      <w:pPr>
+        <w:ind w:left="2160" w:hanging="360"/>
+      </w:pPr>
+      <w:rPr>
+        <w:rFonts w:ascii="Wingdings" w:hAnsi="Wingdings" w:hint="default"/>
+      </w:rPr>
+    </w:lvl>
+    <w:lvl w:ilvl="3" w:tplc="04240001" w:tentative="1">
+      <w:start w:val="1"/>
+      <w:numFmt w:val="bullet"/>
+      <w:lvlText w:val=""/>
+      <w:lvlJc w:val="left"/>
+      <w:pPr>
+        <w:ind w:left="2880" w:hanging="360"/>
+      </w:pPr>
+      <w:rPr>
+        <w:rFonts w:ascii="Symbol" w:hAnsi="Symbol" w:hint="default"/>
+      </w:rPr>
+    </w:lvl>
+    <w:lvl w:ilvl="4" w:tplc="04240003" w:tentative="1">
+      <w:start w:val="1"/>
+      <w:numFmt w:val="bullet"/>
+      <w:lvlText w:val="o"/>
+      <w:lvlJc w:val="left"/>
+      <w:pPr>
+        <w:ind w:left="3600" w:hanging="360"/>
+      </w:pPr>
+      <w:rPr>
+        <w:rFonts w:ascii="Courier New" w:hAnsi="Courier New" w:cs="Courier New" w:hint="default"/>
+      </w:rPr>
+    </w:lvl>
+    <w:lvl w:ilvl="5" w:tplc="04240005" w:tentative="1">
+      <w:start w:val="1"/>
+      <w:numFmt w:val="bullet"/>
+      <w:lvlText w:val=""/>
+      <w:lvlJc w:val="left"/>
+      <w:pPr>
+        <w:ind w:left="4320" w:hanging="360"/>
+      </w:pPr>
+      <w:rPr>
+        <w:rFonts w:ascii="Wingdings" w:hAnsi="Wingdings" w:hint="default"/>
+      </w:rPr>
+    </w:lvl>
+    <w:lvl w:ilvl="6" w:tplc="04240001" w:tentative="1">
+      <w:start w:val="1"/>
+      <w:numFmt w:val="bullet"/>
+      <w:lvlText w:val=""/>
+      <w:lvlJc w:val="left"/>
+      <w:pPr>
+        <w:ind w:left="5040" w:hanging="360"/>
+      </w:pPr>
+      <w:rPr>
+        <w:rFonts w:ascii="Symbol" w:hAnsi="Symbol" w:hint="default"/>
+      </w:rPr>
+    </w:lvl>
+    <w:lvl w:ilvl="7" w:tplc="04240003" w:tentative="1">
+      <w:start w:val="1"/>
+      <w:numFmt w:val="bullet"/>
+      <w:lvlText w:val="o"/>
+      <w:lvlJc w:val="left"/>
+      <w:pPr>
+        <w:ind w:left="5760" w:hanging="360"/>
+      </w:pPr>
+      <w:rPr>
+        <w:rFonts w:ascii="Courier New" w:hAnsi="Courier New" w:cs="Courier New" w:hint="default"/>
+      </w:rPr>
+    </w:lvl>
+    <w:lvl w:ilvl="8" w:tplc="04240005" w:tentative="1">
+      <w:start w:val="1"/>
+      <w:numFmt w:val="bullet"/>
+      <w:lvlText w:val=""/>
+      <w:lvlJc w:val="left"/>
+      <w:pPr>
+        <w:ind w:left="6480" w:hanging="360"/>
+      </w:pPr>
+      <w:rPr>
+        <w:rFonts w:ascii="Wingdings" w:hAnsi="Wingdings" w:hint="default"/>
+      </w:rPr>
+    </w:lvl>
+  </w:abstractNum>
+  <w:abstractNum w:abstractNumId="3" w15:restartNumberingAfterBreak="0">
+    <w:nsid w:val="493E0A86"/>
+    <w:multiLevelType w:val="hybridMultilevel"/>
+    <w:tmpl w:val="B54A8496"/>
+    <w:lvl w:ilvl="0" w:tplc="04240001">
+      <w:start w:val="1"/>
+      <w:numFmt w:val="bullet"/>
+      <w:lvlText w:val=""/>
+      <w:lvlJc w:val="left"/>
+      <w:pPr>
+        <w:ind w:left="720" w:hanging="360"/>
+      </w:pPr>
+      <w:rPr>
+        <w:rFonts w:ascii="Symbol" w:hAnsi="Symbol" w:hint="default"/>
+      </w:rPr>
+    </w:lvl>
+    <w:lvl w:ilvl="1" w:tplc="04240003" w:tentative="1">
+      <w:start w:val="1"/>
+      <w:numFmt w:val="bullet"/>
+      <w:lvlText w:val="o"/>
+      <w:lvlJc w:val="left"/>
+      <w:pPr>
+        <w:ind w:left="1440" w:hanging="360"/>
+      </w:pPr>
+      <w:rPr>
+        <w:rFonts w:ascii="Courier New" w:hAnsi="Courier New" w:cs="Courier New" w:hint="default"/>
+      </w:rPr>
+    </w:lvl>
+    <w:lvl w:ilvl="2" w:tplc="04240005" w:tentative="1">
+      <w:start w:val="1"/>
+      <w:numFmt w:val="bullet"/>
+      <w:lvlText w:val=""/>
+      <w:lvlJc w:val="left"/>
+      <w:pPr>
+        <w:ind w:left="2160" w:hanging="360"/>
+      </w:pPr>
+      <w:rPr>
+        <w:rFonts w:ascii="Wingdings" w:hAnsi="Wingdings" w:hint="default"/>
+      </w:rPr>
+    </w:lvl>
+    <w:lvl w:ilvl="3" w:tplc="04240001" w:tentative="1">
+      <w:start w:val="1"/>
+      <w:numFmt w:val="bullet"/>
+      <w:lvlText w:val=""/>
+      <w:lvlJc w:val="left"/>
+      <w:pPr>
+        <w:ind w:left="2880" w:hanging="360"/>
+      </w:pPr>
+      <w:rPr>
+        <w:rFonts w:ascii="Symbol" w:hAnsi="Symbol" w:hint="default"/>
+      </w:rPr>
+    </w:lvl>
+    <w:lvl w:ilvl="4" w:tplc="04240003" w:tentative="1">
+      <w:start w:val="1"/>
+      <w:numFmt w:val="bullet"/>
+      <w:lvlText w:val="o"/>
+      <w:lvlJc w:val="left"/>
+      <w:pPr>
+        <w:ind w:left="3600" w:hanging="360"/>
+      </w:pPr>
+      <w:rPr>
+        <w:rFonts w:ascii="Courier New" w:hAnsi="Courier New" w:cs="Courier New" w:hint="default"/>
+      </w:rPr>
+    </w:lvl>
+    <w:lvl w:ilvl="5" w:tplc="04240005" w:tentative="1">
+      <w:start w:val="1"/>
+      <w:numFmt w:val="bullet"/>
+      <w:lvlText w:val=""/>
+      <w:lvlJc w:val="left"/>
+      <w:pPr>
+        <w:ind w:left="4320" w:hanging="360"/>
+      </w:pPr>
+      <w:rPr>
+        <w:rFonts w:ascii="Wingdings" w:hAnsi="Wingdings" w:hint="default"/>
+      </w:rPr>
+    </w:lvl>
+    <w:lvl w:ilvl="6" w:tplc="04240001" w:tentative="1">
+      <w:start w:val="1"/>
+      <w:numFmt w:val="bullet"/>
+      <w:lvlText w:val=""/>
+      <w:lvlJc w:val="left"/>
+      <w:pPr>
+        <w:ind w:left="5040" w:hanging="360"/>
+      </w:pPr>
+      <w:rPr>
+        <w:rFonts w:ascii="Symbol" w:hAnsi="Symbol" w:hint="default"/>
+      </w:rPr>
+    </w:lvl>
+    <w:lvl w:ilvl="7" w:tplc="04240003" w:tentative="1">
+      <w:start w:val="1"/>
+      <w:numFmt w:val="bullet"/>
+      <w:lvlText w:val="o"/>
+      <w:lvlJc w:val="left"/>
+      <w:pPr>
+        <w:ind w:left="5760" w:hanging="360"/>
+      </w:pPr>
+      <w:rPr>
+        <w:rFonts w:ascii="Courier New" w:hAnsi="Courier New" w:cs="Courier New" w:hint="default"/>
+      </w:rPr>
+    </w:lvl>
+    <w:lvl w:ilvl="8" w:tplc="04240005" w:tentative="1">
+      <w:start w:val="1"/>
+      <w:numFmt w:val="bullet"/>
+      <w:lvlText w:val=""/>
+      <w:lvlJc w:val="left"/>
+      <w:pPr>
+        <w:ind w:left="6480" w:hanging="360"/>
+      </w:pPr>
+      <w:rPr>
+        <w:rFonts w:ascii="Wingdings" w:hAnsi="Wingdings" w:hint="default"/>
+      </w:rPr>
+    </w:lvl>
+  </w:abstractNum>
+  <w:abstractNum w:abstractNumId="4" w15:restartNumberingAfterBreak="0">
     <w:nsid w:val="49DC3926"/>
     <w:multiLevelType w:val="hybridMultilevel"/>
     <w:tmpl w:val="6D40A85C"/>
@@ -8565,7 +10063,96 @@
       </w:rPr>
     </w:lvl>
   </w:abstractNum>
-  <w:abstractNum w:abstractNumId="3" w15:restartNumberingAfterBreak="0">
+  <w:abstractNum w:abstractNumId="5" w15:restartNumberingAfterBreak="0">
+    <w:nsid w:val="59B674A1"/>
+    <w:multiLevelType w:val="hybridMultilevel"/>
+    <w:tmpl w:val="EE7E08BC"/>
+    <w:lvl w:ilvl="0" w:tplc="04240011">
+      <w:start w:val="1"/>
+      <w:numFmt w:val="decimal"/>
+      <w:lvlText w:val="%1)"/>
+      <w:lvlJc w:val="left"/>
+      <w:pPr>
+        <w:ind w:left="720" w:hanging="360"/>
+      </w:pPr>
+      <w:rPr>
+        <w:rFonts w:hint="default"/>
+      </w:rPr>
+    </w:lvl>
+    <w:lvl w:ilvl="1" w:tplc="04240019" w:tentative="1">
+      <w:start w:val="1"/>
+      <w:numFmt w:val="lowerLetter"/>
+      <w:lvlText w:val="%2."/>
+      <w:lvlJc w:val="left"/>
+      <w:pPr>
+        <w:ind w:left="1440" w:hanging="360"/>
+      </w:pPr>
+    </w:lvl>
+    <w:lvl w:ilvl="2" w:tplc="0424001B" w:tentative="1">
+      <w:start w:val="1"/>
+      <w:numFmt w:val="lowerRoman"/>
+      <w:lvlText w:val="%3."/>
+      <w:lvlJc w:val="right"/>
+      <w:pPr>
+        <w:ind w:left="2160" w:hanging="180"/>
+      </w:pPr>
+    </w:lvl>
+    <w:lvl w:ilvl="3" w:tplc="0424000F" w:tentative="1">
+      <w:start w:val="1"/>
+      <w:numFmt w:val="decimal"/>
+      <w:lvlText w:val="%4."/>
+      <w:lvlJc w:val="left"/>
+      <w:pPr>
+        <w:ind w:left="2880" w:hanging="360"/>
+      </w:pPr>
+    </w:lvl>
+    <w:lvl w:ilvl="4" w:tplc="04240019" w:tentative="1">
+      <w:start w:val="1"/>
+      <w:numFmt w:val="lowerLetter"/>
+      <w:lvlText w:val="%5."/>
+      <w:lvlJc w:val="left"/>
+      <w:pPr>
+        <w:ind w:left="3600" w:hanging="360"/>
+      </w:pPr>
+    </w:lvl>
+    <w:lvl w:ilvl="5" w:tplc="0424001B" w:tentative="1">
+      <w:start w:val="1"/>
+      <w:numFmt w:val="lowerRoman"/>
+      <w:lvlText w:val="%6."/>
+      <w:lvlJc w:val="right"/>
+      <w:pPr>
+        <w:ind w:left="4320" w:hanging="180"/>
+      </w:pPr>
+    </w:lvl>
+    <w:lvl w:ilvl="6" w:tplc="0424000F" w:tentative="1">
+      <w:start w:val="1"/>
+      <w:numFmt w:val="decimal"/>
+      <w:lvlText w:val="%7."/>
+      <w:lvlJc w:val="left"/>
+      <w:pPr>
+        <w:ind w:left="5040" w:hanging="360"/>
+      </w:pPr>
+    </w:lvl>
+    <w:lvl w:ilvl="7" w:tplc="04240019" w:tentative="1">
+      <w:start w:val="1"/>
+      <w:numFmt w:val="lowerLetter"/>
+      <w:lvlText w:val="%8."/>
+      <w:lvlJc w:val="left"/>
+      <w:pPr>
+        <w:ind w:left="5760" w:hanging="360"/>
+      </w:pPr>
+    </w:lvl>
+    <w:lvl w:ilvl="8" w:tplc="0424001B" w:tentative="1">
+      <w:start w:val="1"/>
+      <w:numFmt w:val="lowerRoman"/>
+      <w:lvlText w:val="%9."/>
+      <w:lvlJc w:val="right"/>
+      <w:pPr>
+        <w:ind w:left="6480" w:hanging="180"/>
+      </w:pPr>
+    </w:lvl>
+  </w:abstractNum>
+  <w:abstractNum w:abstractNumId="6" w15:restartNumberingAfterBreak="0">
     <w:nsid w:val="5C696475"/>
     <w:multiLevelType w:val="hybridMultilevel"/>
     <w:tmpl w:val="D2D60BDA"/>
@@ -8652,22 +10239,31 @@
     </w:lvl>
   </w:abstractNum>
   <w:num w:numId="1">
+    <w:abstractNumId w:val="6"/>
+  </w:num>
+  <w:num w:numId="2">
     <w:abstractNumId w:val="3"/>
   </w:num>
-  <w:num w:numId="2">
+  <w:num w:numId="3">
     <w:abstractNumId w:val="1"/>
   </w:num>
-  <w:num w:numId="3">
+  <w:num w:numId="4">
+    <w:abstractNumId w:val="4"/>
+  </w:num>
+  <w:num w:numId="5">
     <w:abstractNumId w:val="0"/>
   </w:num>
-  <w:num w:numId="4">
+  <w:num w:numId="6">
+    <w:abstractNumId w:val="5"/>
+  </w:num>
+  <w:num w:numId="7">
     <w:abstractNumId w:val="2"/>
   </w:num>
 </w:numbering>
 </file>
 
 <file path=word/styles.xml><?xml version="1.0" encoding="utf-8"?>
-<w:styles xmlns:mc="http://schemas.openxmlformats.org/markup-compatibility/2006" xmlns:r="http://schemas.openxmlformats.org/officeDocument/2006/relationships" xmlns:w="http://schemas.openxmlformats.org/wordprocessingml/2006/main" xmlns:w14="http://schemas.microsoft.com/office/word/2010/wordml" xmlns:w15="http://schemas.microsoft.com/office/word/2012/wordml" xmlns:w16cid="http://schemas.microsoft.com/office/word/2016/wordml/cid" xmlns:w16se="http://schemas.microsoft.com/office/word/2015/wordml/symex" mc:Ignorable="w14 w15 w16se w16cid">
+<w:styles xmlns:mc="http://schemas.openxmlformats.org/markup-compatibility/2006" xmlns:r="http://schemas.openxmlformats.org/officeDocument/2006/relationships" xmlns:w="http://schemas.openxmlformats.org/wordprocessingml/2006/main" xmlns:w14="http://schemas.microsoft.com/office/word/2010/wordml" xmlns:w15="http://schemas.microsoft.com/office/word/2012/wordml" xmlns:w16cex="http://schemas.microsoft.com/office/word/2018/wordml/cex" xmlns:w16cid="http://schemas.microsoft.com/office/word/2016/wordml/cid" xmlns:w16="http://schemas.microsoft.com/office/word/2018/wordml" xmlns:w16sdtdh="http://schemas.microsoft.com/office/word/2020/wordml/sdtdatahash" xmlns:w16se="http://schemas.microsoft.com/office/word/2015/wordml/symex" mc:Ignorable="w14 w15 w16se w16cid w16 w16cex w16sdtdh">
   <w:docDefaults>
     <w:rPrDefault>
       <w:rPr>
@@ -8683,7 +10279,7 @@
       </w:pPr>
     </w:pPrDefault>
   </w:docDefaults>
-  <w:latentStyles w:defLockedState="0" w:defUIPriority="99" w:defSemiHidden="0" w:defUnhideWhenUsed="0" w:defQFormat="0" w:count="375">
+  <w:latentStyles w:defLockedState="0" w:defUIPriority="99" w:defSemiHidden="0" w:defUnhideWhenUsed="0" w:defQFormat="0" w:count="376">
     <w:lsdException w:name="Normal" w:uiPriority="0" w:qFormat="1"/>
     <w:lsdException w:name="heading 1" w:uiPriority="9" w:qFormat="1"/>
     <w:lsdException w:name="heading 2" w:semiHidden="1" w:uiPriority="9" w:unhideWhenUsed="1" w:qFormat="1"/>
@@ -9059,6 +10655,7 @@
     <w:lsdException w:name="Smart Hyperlink" w:semiHidden="1" w:unhideWhenUsed="1"/>
     <w:lsdException w:name="Hashtag" w:semiHidden="1" w:unhideWhenUsed="1"/>
     <w:lsdException w:name="Unresolved Mention" w:semiHidden="1" w:unhideWhenUsed="1"/>
+    <w:lsdException w:name="Smart Link" w:semiHidden="1" w:unhideWhenUsed="1"/>
   </w:latentStyles>
   <w:style w:type="paragraph" w:default="1" w:styleId="Normal">
     <w:name w:val="Normal"/>

</xml_diff>